<commit_message>
probando editar un documento de word
</commit_message>
<xml_diff>
--- a/Requerimientos Drink Team-convertido.docx
+++ b/Requerimientos Drink Team-convertido.docx
@@ -1,122 +1,71 @@
 
 <file path=word/document.xml><?xml version="1.0" encoding="utf-8"?>
-<w:document xmlns:ve="http://schemas.openxmlformats.org/markup-compatibility/2006" xmlns:o="urn:schemas-microsoft-com:office:office" xmlns:r="http://schemas.openxmlformats.org/officeDocument/2006/relationships" xmlns:m="http://schemas.openxmlformats.org/officeDocument/2006/math" xmlns:v="urn:schemas-microsoft-com:vml" xmlns:wp="http://schemas.openxmlformats.org/drawingml/2006/wordprocessingDrawing" xmlns:w10="urn:schemas-microsoft-com:office:word" xmlns:w="http://schemas.openxmlformats.org/wordprocessingml/2006/main" xmlns:wne="http://schemas.microsoft.com/office/word/2006/wordml" xmlns:a="http://schemas.openxmlformats.org/drawingml/2006/main" xmlns:pic="http://schemas.openxmlformats.org/drawingml/2006/picture" xml:space="preserve">
+<w:document xmlns:ve="http://schemas.openxmlformats.org/markup-compatibility/2006" xmlns:o="urn:schemas-microsoft-com:office:office" xmlns:r="http://schemas.openxmlformats.org/officeDocument/2006/relationships" xmlns:m="http://schemas.openxmlformats.org/officeDocument/2006/math" xmlns:v="urn:schemas-microsoft-com:vml" xmlns:wp="http://schemas.openxmlformats.org/drawingml/2006/wordprocessingDrawing" xmlns:w10="urn:schemas-microsoft-com:office:word" xmlns:w="http://schemas.openxmlformats.org/wordprocessingml/2006/main" xmlns:wne="http://schemas.microsoft.com/office/word/2006/wordml">
   <w:body>
     <w:p>
       <w:pPr>
         <w:tabs>
-          <w:tab w:pos="5821" w:val="left" w:leader="none"/>
+          <w:tab w:val="left" w:pos="5821"/>
         </w:tabs>
-        <w:spacing w:line="240" w:lineRule="auto"/>
-        <w:ind w:left="281" w:right="0" w:firstLine="0"/>
+        <w:ind w:left="281"/>
         <w:rPr>
           <w:rFonts w:ascii="Times New Roman"/>
           <w:sz w:val="20"/>
         </w:rPr>
       </w:pPr>
+      <w:r>
+        <w:rPr>
+          <w:rFonts w:ascii="Times New Roman"/>
+          <w:noProof/>
+          <w:position w:val="8"/>
+          <w:sz w:val="20"/>
+          <w:lang w:val="es-AR" w:eastAsia="es-AR"/>
+        </w:rPr>
+        <w:pict>
+          <v:shapetype id="_x0000_t75" coordsize="21600,21600" o:spt="75" o:preferrelative="t" path="m@4@5l@4@11@9@11@9@5xe" filled="f" stroked="f">
+            <v:stroke joinstyle="miter"/>
+            <v:formulas>
+              <v:f eqn="if lineDrawn pixelLineWidth 0"/>
+              <v:f eqn="sum @0 1 0"/>
+              <v:f eqn="sum 0 0 @1"/>
+              <v:f eqn="prod @2 1 2"/>
+              <v:f eqn="prod @3 21600 pixelWidth"/>
+              <v:f eqn="prod @3 21600 pixelHeight"/>
+              <v:f eqn="sum @0 0 1"/>
+              <v:f eqn="prod @6 1 2"/>
+              <v:f eqn="prod @7 21600 pixelWidth"/>
+              <v:f eqn="sum @8 21600 0"/>
+              <v:f eqn="prod @7 21600 pixelHeight"/>
+              <v:f eqn="sum @10 21600 0"/>
+            </v:formulas>
+            <v:path o:extrusionok="f" gradientshapeok="t" o:connecttype="rect"/>
+            <o:lock v:ext="edit" aspectratio="t"/>
+          </v:shapetype>
+          <v:shape id="image1.jpeg" o:spid="_x0000_i1025" type="#_x0000_t75" style="width:172.5pt;height:86.25pt;visibility:visible">
+            <v:imagedata r:id="rId7" o:title=""/>
+          </v:shape>
+        </w:pict>
+      </w:r>
       <w:r>
         <w:rPr>
           <w:rFonts w:ascii="Times New Roman"/>
           <w:position w:val="8"/>
           <w:sz w:val="20"/>
         </w:rPr>
-        <w:drawing>
-          <wp:inline distT="0" distB="0" distL="0" distR="0">
-            <wp:extent cx="2197710" cy="1094136"/>
-            <wp:effectExtent l="0" t="0" r="0" b="0"/>
-            <wp:docPr id="1" name="image1.jpeg"/>
-            <wp:cNvGraphicFramePr>
-              <a:graphicFrameLocks noChangeAspect="1"/>
-            </wp:cNvGraphicFramePr>
-            <a:graphic>
-              <a:graphicData uri="http://schemas.openxmlformats.org/drawingml/2006/picture">
-                <pic:pic>
-                  <pic:nvPicPr>
-                    <pic:cNvPr id="2" name="image1.jpeg"/>
-                    <pic:cNvPicPr/>
-                  </pic:nvPicPr>
-                  <pic:blipFill>
-                    <a:blip r:embed="rId5" cstate="print"/>
-                    <a:stretch>
-                      <a:fillRect/>
-                    </a:stretch>
-                  </pic:blipFill>
-                  <pic:spPr>
-                    <a:xfrm>
-                      <a:off x="0" y="0"/>
-                      <a:ext cx="2197710" cy="1094136"/>
-                    </a:xfrm>
-                    <a:prstGeom prst="rect">
-                      <a:avLst/>
-                    </a:prstGeom>
-                  </pic:spPr>
-                </pic:pic>
-              </a:graphicData>
-            </a:graphic>
-          </wp:inline>
-        </w:drawing>
+        <w:tab/>
       </w:r>
       <w:r>
         <w:rPr>
           <w:rFonts w:ascii="Times New Roman"/>
-          <w:position w:val="8"/>
-          <w:sz w:val="20"/>
-        </w:rPr>
-      </w:r>
-      <w:r>
-        <w:rPr>
-          <w:rFonts w:ascii="Times New Roman"/>
-          <w:position w:val="8"/>
-          <w:sz w:val="20"/>
-        </w:rPr>
-        <w:tab/>
-      </w:r>
-      <w:r>
-        <w:rPr>
-          <w:rFonts w:ascii="Times New Roman"/>
-          <w:sz w:val="20"/>
-        </w:rPr>
-        <w:drawing>
-          <wp:inline distT="0" distB="0" distL="0" distR="0">
-            <wp:extent cx="2180300" cy="1085469"/>
-            <wp:effectExtent l="0" t="0" r="0" b="0"/>
-            <wp:docPr id="3" name="image2.png"/>
-            <wp:cNvGraphicFramePr>
-              <a:graphicFrameLocks noChangeAspect="1"/>
-            </wp:cNvGraphicFramePr>
-            <a:graphic>
-              <a:graphicData uri="http://schemas.openxmlformats.org/drawingml/2006/picture">
-                <pic:pic>
-                  <pic:nvPicPr>
-                    <pic:cNvPr id="4" name="image2.png"/>
-                    <pic:cNvPicPr/>
-                  </pic:nvPicPr>
-                  <pic:blipFill>
-                    <a:blip r:embed="rId6" cstate="print"/>
-                    <a:stretch>
-                      <a:fillRect/>
-                    </a:stretch>
-                  </pic:blipFill>
-                  <pic:spPr>
-                    <a:xfrm>
-                      <a:off x="0" y="0"/>
-                      <a:ext cx="2180300" cy="1085469"/>
-                    </a:xfrm>
-                    <a:prstGeom prst="rect">
-                      <a:avLst/>
-                    </a:prstGeom>
-                  </pic:spPr>
-                </pic:pic>
-              </a:graphicData>
-            </a:graphic>
-          </wp:inline>
-        </w:drawing>
-      </w:r>
-      <w:r>
-        <w:rPr>
-          <w:rFonts w:ascii="Times New Roman"/>
-          <w:sz w:val="20"/>
-        </w:rPr>
+          <w:noProof/>
+          <w:sz w:val="20"/>
+          <w:lang w:val="es-AR" w:eastAsia="es-AR"/>
+        </w:rPr>
+        <w:pict>
+          <v:shape id="image2.png" o:spid="_x0000_i1026" type="#_x0000_t75" style="width:170.25pt;height:85.5pt;visibility:visible">
+            <v:imagedata r:id="rId8" o:title=""/>
+          </v:shape>
+        </w:pict>
       </w:r>
     </w:p>
     <w:p>
@@ -204,71 +153,64 @@
     <w:p>
       <w:pPr>
         <w:pStyle w:val="Heading1"/>
-        <w:spacing w:line="388" w:lineRule="auto" w:before="98"/>
+        <w:spacing w:before="98" w:line="388" w:lineRule="auto"/>
         <w:ind w:right="1841" w:firstLine="1110"/>
       </w:pPr>
       <w:r>
-        <w:rPr/>
         <w:t>Universidad Nacional de Córdoba Facultad</w:t>
       </w:r>
       <w:r>
         <w:rPr>
           <w:spacing w:val="-21"/>
         </w:rPr>
-        <w:t> </w:t>
-      </w:r>
-      <w:r>
-        <w:rPr/>
+        <w:t xml:space="preserve"> </w:t>
+      </w:r>
+      <w:r>
         <w:t>de</w:t>
       </w:r>
       <w:r>
         <w:rPr>
           <w:spacing w:val="-21"/>
         </w:rPr>
-        <w:t> </w:t>
-      </w:r>
-      <w:r>
-        <w:rPr/>
+        <w:t xml:space="preserve"> </w:t>
+      </w:r>
+      <w:r>
         <w:t>Ciencias</w:t>
       </w:r>
       <w:r>
         <w:rPr>
           <w:spacing w:val="-21"/>
         </w:rPr>
-        <w:t> </w:t>
-      </w:r>
-      <w:r>
-        <w:rPr/>
+        <w:t xml:space="preserve"> </w:t>
+      </w:r>
+      <w:r>
         <w:t>Exactas,</w:t>
       </w:r>
       <w:r>
         <w:rPr>
           <w:spacing w:val="-20"/>
         </w:rPr>
-        <w:t> </w:t>
-      </w:r>
-      <w:r>
-        <w:rPr/>
+        <w:t xml:space="preserve"> </w:t>
+      </w:r>
+      <w:r>
         <w:t>Física</w:t>
       </w:r>
       <w:r>
         <w:rPr>
           <w:spacing w:val="-21"/>
         </w:rPr>
-        <w:t> </w:t>
-      </w:r>
-      <w:r>
-        <w:rPr/>
+        <w:t xml:space="preserve"> </w:t>
+      </w:r>
+      <w:r>
         <w:t>y</w:t>
       </w:r>
       <w:r>
         <w:rPr>
           <w:spacing w:val="-21"/>
         </w:rPr>
-        <w:t> </w:t>
-      </w:r>
-      <w:r>
-        <w:rPr/>
+        <w:t xml:space="preserve"> </w:t>
+      </w:r>
+      <w:r>
         <w:t>Naturales</w:t>
       </w:r>
     </w:p>
@@ -285,16 +227,15 @@
     <w:p>
       <w:pPr>
         <w:spacing w:before="1"/>
-        <w:ind w:left="2983" w:right="0" w:firstLine="0"/>
-        <w:jc w:val="left"/>
-        <w:rPr>
-          <w:rFonts w:ascii="Trebuchet MS"/>
+        <w:ind w:left="2983"/>
+        <w:rPr>
+          <w:rFonts w:ascii="Trebuchet MS" w:eastAsia="Times New Roman"/>
           <w:sz w:val="36"/>
         </w:rPr>
       </w:pPr>
       <w:r>
         <w:rPr>
-          <w:rFonts w:ascii="Trebuchet MS"/>
+          <w:rFonts w:ascii="Trebuchet MS" w:eastAsia="Times New Roman"/>
           <w:sz w:val="36"/>
         </w:rPr>
         <w:t>Requerimientos</w:t>
@@ -439,16 +380,11 @@
     <w:p>
       <w:pPr>
         <w:spacing w:before="93"/>
-        <w:ind w:left="101" w:right="0" w:firstLine="0"/>
-        <w:jc w:val="left"/>
-        <w:rPr>
-          <w:sz w:val="22"/>
-        </w:rPr>
+        <w:ind w:left="101"/>
       </w:pPr>
       <w:r>
         <w:rPr>
           <w:spacing w:val="-159"/>
-          <w:sz w:val="22"/>
           <w:u w:val="single"/>
         </w:rPr>
         <w:t>D</w:t>
@@ -456,13 +392,11 @@
       <w:r>
         <w:rPr>
           <w:spacing w:val="100"/>
-          <w:sz w:val="22"/>
-        </w:rPr>
-        <w:t> </w:t>
-      </w:r>
-      <w:r>
-        <w:rPr>
-          <w:sz w:val="22"/>
+        </w:rPr>
+        <w:t xml:space="preserve"> </w:t>
+      </w:r>
+      <w:r>
+        <w:rPr>
           <w:u w:val="single"/>
         </w:rPr>
         <w:t>ocentes:</w:t>
@@ -470,17 +404,10 @@
     </w:p>
     <w:p>
       <w:pPr>
-        <w:spacing w:line="285" w:lineRule="auto" w:before="48"/>
-        <w:ind w:left="101" w:right="8812" w:firstLine="0"/>
-        <w:jc w:val="left"/>
-        <w:rPr>
-          <w:sz w:val="22"/>
-        </w:rPr>
-      </w:pPr>
-      <w:r>
-        <w:rPr>
-          <w:sz w:val="22"/>
-        </w:rPr>
+        <w:spacing w:before="48" w:line="285" w:lineRule="auto"/>
+        <w:ind w:left="101" w:right="8812"/>
+      </w:pPr>
+      <w:r>
         <w:t>Miceli, Martín. Bustos, Martin</w:t>
       </w:r>
     </w:p>
@@ -499,31 +426,21 @@
     </w:p>
     <w:p>
       <w:pPr>
-        <w:spacing w:line="568" w:lineRule="auto" w:before="0"/>
-        <w:ind w:left="101" w:right="8263" w:firstLine="0"/>
-        <w:jc w:val="left"/>
-        <w:rPr>
-          <w:sz w:val="22"/>
-        </w:rPr>
-      </w:pPr>
-      <w:r>
-        <w:rPr>
-          <w:sz w:val="22"/>
-        </w:rPr>
+        <w:spacing w:line="568" w:lineRule="auto"/>
+        <w:ind w:left="101" w:right="8263"/>
+      </w:pPr>
+      <w:r>
         <w:t>Grupo:”Drink Team” Integrantes:</w:t>
       </w:r>
     </w:p>
     <w:p>
       <w:pPr>
-        <w:spacing w:after="0" w:line="568" w:lineRule="auto"/>
-        <w:jc w:val="left"/>
-        <w:rPr>
-          <w:sz w:val="22"/>
-        </w:rPr>
+        <w:spacing w:line="568" w:lineRule="auto"/>
         <w:sectPr>
           <w:type w:val="continuous"/>
           <w:pgSz w:w="11920" w:h="16860"/>
-          <w:pgMar w:top="1600" w:bottom="280" w:left="1340" w:right="240"/>
+          <w:pgMar w:top="1600" w:right="240" w:bottom="280" w:left="1340" w:header="720" w:footer="720" w:gutter="0"/>
+          <w:cols w:space="720"/>
         </w:sectPr>
       </w:pPr>
     </w:p>
@@ -532,24 +449,19 @@
         <w:pStyle w:val="ListParagraph"/>
         <w:numPr>
           <w:ilvl w:val="0"/>
-          <w:numId w:val="1"/>
+          <w:numId w:val="3"/>
         </w:numPr>
         <w:tabs>
-          <w:tab w:pos="821" w:val="left" w:leader="none"/>
-          <w:tab w:pos="822" w:val="left" w:leader="none"/>
+          <w:tab w:val="left" w:pos="822"/>
         </w:tabs>
-        <w:spacing w:line="240" w:lineRule="auto" w:before="2" w:after="0"/>
-        <w:ind w:left="821" w:right="0" w:hanging="361"/>
-        <w:jc w:val="left"/>
+        <w:spacing w:before="2"/>
         <w:rPr>
           <w:rFonts w:ascii="Times New Roman" w:hAnsi="Times New Roman"/>
-          <w:sz w:val="22"/>
         </w:rPr>
       </w:pPr>
       <w:r>
         <w:rPr>
           <w:spacing w:val="-159"/>
-          <w:sz w:val="22"/>
           <w:u w:val="single"/>
         </w:rPr>
         <w:t>D</w:t>
@@ -558,10 +470,9 @@
         <w:rPr>
           <w:rFonts w:ascii="Times New Roman" w:hAnsi="Times New Roman"/>
           <w:spacing w:val="-4"/>
-          <w:sz w:val="22"/>
           <w:u w:val="single"/>
         </w:rPr>
-        <w:t> </w:t>
+        <w:t xml:space="preserve"> </w:t>
       </w:r>
     </w:p>
     <w:p>
@@ -569,24 +480,19 @@
         <w:pStyle w:val="ListParagraph"/>
         <w:numPr>
           <w:ilvl w:val="0"/>
-          <w:numId w:val="1"/>
+          <w:numId w:val="3"/>
         </w:numPr>
         <w:tabs>
-          <w:tab w:pos="821" w:val="left" w:leader="none"/>
-          <w:tab w:pos="822" w:val="left" w:leader="none"/>
+          <w:tab w:val="left" w:pos="822"/>
         </w:tabs>
-        <w:spacing w:line="240" w:lineRule="auto" w:before="48" w:after="0"/>
-        <w:ind w:left="821" w:right="0" w:hanging="361"/>
-        <w:jc w:val="left"/>
+        <w:spacing w:before="48"/>
         <w:rPr>
           <w:rFonts w:ascii="Times New Roman" w:hAnsi="Times New Roman"/>
-          <w:sz w:val="22"/>
         </w:rPr>
       </w:pPr>
       <w:r>
         <w:rPr>
           <w:spacing w:val="-172"/>
-          <w:sz w:val="22"/>
           <w:u w:val="single"/>
         </w:rPr>
         <w:t>G</w:t>
@@ -595,10 +501,9 @@
         <w:rPr>
           <w:rFonts w:ascii="Times New Roman" w:hAnsi="Times New Roman"/>
           <w:spacing w:val="-4"/>
-          <w:sz w:val="22"/>
           <w:u w:val="single"/>
         </w:rPr>
-        <w:t> </w:t>
+        <w:t xml:space="preserve"> </w:t>
       </w:r>
     </w:p>
     <w:p>
@@ -606,24 +511,19 @@
         <w:pStyle w:val="ListParagraph"/>
         <w:numPr>
           <w:ilvl w:val="0"/>
-          <w:numId w:val="1"/>
+          <w:numId w:val="3"/>
         </w:numPr>
         <w:tabs>
-          <w:tab w:pos="821" w:val="left" w:leader="none"/>
-          <w:tab w:pos="822" w:val="left" w:leader="none"/>
+          <w:tab w:val="left" w:pos="822"/>
         </w:tabs>
-        <w:spacing w:line="240" w:lineRule="auto" w:before="47" w:after="0"/>
-        <w:ind w:left="821" w:right="0" w:hanging="361"/>
-        <w:jc w:val="left"/>
+        <w:spacing w:before="47"/>
         <w:rPr>
           <w:rFonts w:ascii="Times New Roman" w:hAnsi="Times New Roman"/>
-          <w:sz w:val="22"/>
         </w:rPr>
       </w:pPr>
       <w:r>
         <w:rPr>
           <w:spacing w:val="-159"/>
-          <w:sz w:val="22"/>
           <w:u w:val="single"/>
         </w:rPr>
         <w:t>N</w:t>
@@ -632,28 +532,21 @@
         <w:rPr>
           <w:rFonts w:ascii="Times New Roman" w:hAnsi="Times New Roman"/>
           <w:spacing w:val="-4"/>
-          <w:sz w:val="22"/>
           <w:u w:val="single"/>
         </w:rPr>
-        <w:t> </w:t>
+        <w:t xml:space="preserve"> </w:t>
       </w:r>
     </w:p>
     <w:p>
       <w:pPr>
         <w:spacing w:before="2"/>
-        <w:ind w:left="67" w:right="0" w:firstLine="0"/>
-        <w:jc w:val="left"/>
-        <w:rPr>
-          <w:sz w:val="22"/>
-        </w:rPr>
-      </w:pPr>
-      <w:r>
-        <w:rPr/>
+        <w:ind w:left="67"/>
+      </w:pPr>
+      <w:r>
         <w:br w:type="column"/>
       </w:r>
       <w:r>
         <w:rPr>
-          <w:sz w:val="22"/>
           <w:u w:val="single"/>
         </w:rPr>
         <w:t>epetris, Stefano</w:t>
@@ -661,29 +554,20 @@
     </w:p>
     <w:p>
       <w:pPr>
-        <w:spacing w:line="285" w:lineRule="auto" w:before="48"/>
+        <w:spacing w:before="48" w:line="285" w:lineRule="auto"/>
         <w:ind w:left="67" w:right="7003" w:firstLine="12"/>
-        <w:jc w:val="left"/>
-        <w:rPr>
-          <w:sz w:val="22"/>
-        </w:rPr>
-      </w:pPr>
-      <w:r>
-        <w:rPr>
-          <w:sz w:val="22"/>
+      </w:pPr>
+      <w:r>
+        <w:rPr>
           <w:u w:val="single"/>
         </w:rPr>
         <w:t>auna, Macarena del Sol</w:t>
       </w:r>
       <w:r>
-        <w:rPr>
-          <w:sz w:val="22"/>
-        </w:rPr>
-        <w:t> </w:t>
-      </w:r>
-      <w:r>
-        <w:rPr>
-          <w:sz w:val="22"/>
+        <w:t xml:space="preserve"> </w:t>
+      </w:r>
+      <w:r>
+        <w:rPr>
           <w:u w:val="single"/>
         </w:rPr>
         <w:t>ieto, Marcos</w:t>
@@ -691,16 +575,12 @@
     </w:p>
     <w:p>
       <w:pPr>
-        <w:spacing w:after="0" w:line="285" w:lineRule="auto"/>
-        <w:jc w:val="left"/>
-        <w:rPr>
-          <w:sz w:val="22"/>
-        </w:rPr>
+        <w:spacing w:line="285" w:lineRule="auto"/>
         <w:sectPr>
           <w:type w:val="continuous"/>
           <w:pgSz w:w="11920" w:h="16860"/>
-          <w:pgMar w:top="1600" w:bottom="280" w:left="1340" w:right="240"/>
-          <w:cols w:num="2" w:equalWidth="0">
+          <w:pgMar w:top="1600" w:right="240" w:bottom="280" w:left="1340" w:header="720" w:footer="720" w:gutter="0"/>
+          <w:cols w:num="2" w:space="720" w:equalWidth="0">
             <w:col w:w="874" w:space="40"/>
             <w:col w:w="9426"/>
           </w:cols>
@@ -710,16 +590,11 @@
     <w:p>
       <w:pPr>
         <w:spacing w:before="65"/>
-        <w:ind w:left="101" w:right="0" w:firstLine="0"/>
-        <w:jc w:val="left"/>
-        <w:rPr>
-          <w:sz w:val="22"/>
-        </w:rPr>
+        <w:ind w:left="101"/>
       </w:pPr>
       <w:r>
         <w:rPr>
           <w:spacing w:val="-159"/>
-          <w:sz w:val="22"/>
           <w:u w:val="single"/>
         </w:rPr>
         <w:t>R</w:t>
@@ -727,13 +602,11 @@
       <w:r>
         <w:rPr>
           <w:spacing w:val="100"/>
-          <w:sz w:val="22"/>
-        </w:rPr>
-        <w:t> </w:t>
-      </w:r>
-      <w:r>
-        <w:rPr>
-          <w:sz w:val="22"/>
+        </w:rPr>
+        <w:t xml:space="preserve"> </w:t>
+      </w:r>
+      <w:r>
+        <w:rPr>
           <w:u w:val="single"/>
         </w:rPr>
         <w:t>equerimientos</w:t>
@@ -751,7 +624,6 @@
     <w:tbl>
       <w:tblPr>
         <w:tblW w:w="0" w:type="auto"/>
-        <w:jc w:val="left"/>
         <w:tblInd w:w="121" w:type="dxa"/>
         <w:tblBorders>
           <w:top w:val="single" w:sz="8" w:space="0" w:color="000000"/>
@@ -763,9 +635,7 @@
         </w:tblBorders>
         <w:tblLayout w:type="fixed"/>
         <w:tblCellMar>
-          <w:top w:w="0" w:type="dxa"/>
           <w:left w:w="0" w:type="dxa"/>
-          <w:bottom w:w="0" w:type="dxa"/>
           <w:right w:w="0" w:type="dxa"/>
         </w:tblCellMar>
         <w:tblLook w:val="01E0"/>
@@ -778,7 +648,7 @@
       </w:tblGrid>
       <w:tr>
         <w:trPr>
-          <w:trHeight w:val="475" w:hRule="atLeast"/>
+          <w:trHeight w:val="475"/>
         </w:trPr>
         <w:tc>
           <w:tcPr>
@@ -789,14 +659,8 @@
               <w:pStyle w:val="TableParagraph"/>
               <w:spacing w:before="106"/>
               <w:ind w:left="95"/>
-              <w:rPr>
-                <w:sz w:val="22"/>
-              </w:rPr>
-            </w:pPr>
-            <w:r>
-              <w:rPr>
-                <w:sz w:val="22"/>
-              </w:rPr>
+            </w:pPr>
+            <w:r>
               <w:t>Versión</w:t>
             </w:r>
           </w:p>
@@ -810,14 +674,8 @@
               <w:pStyle w:val="TableParagraph"/>
               <w:spacing w:before="106"/>
               <w:ind w:left="94"/>
-              <w:rPr>
-                <w:sz w:val="22"/>
-              </w:rPr>
-            </w:pPr>
-            <w:r>
-              <w:rPr>
-                <w:sz w:val="22"/>
-              </w:rPr>
+            </w:pPr>
+            <w:r>
               <w:t>Fecha</w:t>
             </w:r>
           </w:p>
@@ -831,14 +689,8 @@
               <w:pStyle w:val="TableParagraph"/>
               <w:spacing w:before="106"/>
               <w:ind w:left="94"/>
-              <w:rPr>
-                <w:sz w:val="22"/>
-              </w:rPr>
-            </w:pPr>
-            <w:r>
-              <w:rPr>
-                <w:sz w:val="22"/>
-              </w:rPr>
+            </w:pPr>
+            <w:r>
               <w:t>Resumen de cambio</w:t>
             </w:r>
           </w:p>
@@ -852,14 +704,8 @@
               <w:pStyle w:val="TableParagraph"/>
               <w:spacing w:before="106"/>
               <w:ind w:left="94"/>
-              <w:rPr>
-                <w:sz w:val="22"/>
-              </w:rPr>
-            </w:pPr>
-            <w:r>
-              <w:rPr>
-                <w:sz w:val="22"/>
-              </w:rPr>
+            </w:pPr>
+            <w:r>
               <w:t>Autor</w:t>
             </w:r>
           </w:p>
@@ -867,7 +713,7 @@
       </w:tr>
       <w:tr>
         <w:trPr>
-          <w:trHeight w:val="1105" w:hRule="atLeast"/>
+          <w:trHeight w:val="1105"/>
         </w:trPr>
         <w:tc>
           <w:tcPr>
@@ -878,14 +724,8 @@
               <w:pStyle w:val="TableParagraph"/>
               <w:spacing w:before="106"/>
               <w:ind w:left="95"/>
-              <w:rPr>
-                <w:sz w:val="22"/>
-              </w:rPr>
-            </w:pPr>
-            <w:r>
-              <w:rPr>
-                <w:sz w:val="22"/>
-              </w:rPr>
+            </w:pPr>
+            <w:r>
               <w:t>1.0</w:t>
             </w:r>
           </w:p>
@@ -899,14 +739,8 @@
               <w:pStyle w:val="TableParagraph"/>
               <w:spacing w:before="106"/>
               <w:ind w:left="94"/>
-              <w:rPr>
-                <w:sz w:val="22"/>
-              </w:rPr>
-            </w:pPr>
-            <w:r>
-              <w:rPr>
-                <w:sz w:val="22"/>
-              </w:rPr>
+            </w:pPr>
+            <w:r>
               <w:t>30/04/2020</w:t>
             </w:r>
           </w:p>
@@ -921,7 +755,6 @@
               <w:spacing w:before="0"/>
               <w:rPr>
                 <w:rFonts w:ascii="Times New Roman"/>
-                <w:sz w:val="22"/>
               </w:rPr>
             </w:pPr>
           </w:p>
@@ -938,20 +771,13 @@
                 <w:numId w:val="2"/>
               </w:numPr>
               <w:tabs>
-                <w:tab w:pos="815" w:val="left" w:leader="none"/>
-                <w:tab w:pos="816" w:val="left" w:leader="none"/>
+                <w:tab w:val="left" w:pos="816"/>
               </w:tabs>
-              <w:spacing w:line="240" w:lineRule="auto" w:before="106" w:after="0"/>
-              <w:ind w:left="815" w:right="0" w:hanging="361"/>
-              <w:jc w:val="left"/>
-              <w:rPr>
-                <w:sz w:val="22"/>
-              </w:rPr>
+              <w:spacing w:before="106"/>
             </w:pPr>
             <w:r>
               <w:rPr>
                 <w:spacing w:val="-159"/>
-                <w:sz w:val="22"/>
                 <w:u w:val="single"/>
               </w:rPr>
               <w:t>D</w:t>
@@ -959,13 +785,11 @@
             <w:r>
               <w:rPr>
                 <w:spacing w:val="97"/>
-                <w:sz w:val="22"/>
-              </w:rPr>
-              <w:t> </w:t>
-            </w:r>
-            <w:r>
-              <w:rPr>
-                <w:sz w:val="22"/>
+              </w:rPr>
+              <w:t xml:space="preserve"> </w:t>
+            </w:r>
+            <w:r>
+              <w:rPr>
                 <w:u w:val="single"/>
               </w:rPr>
               <w:t>epetris,</w:t>
@@ -973,14 +797,12 @@
             <w:r>
               <w:rPr>
                 <w:spacing w:val="-2"/>
-                <w:sz w:val="22"/>
                 <w:u w:val="single"/>
               </w:rPr>
-              <w:t> </w:t>
-            </w:r>
-            <w:r>
-              <w:rPr>
-                <w:sz w:val="22"/>
+              <w:t xml:space="preserve"> </w:t>
+            </w:r>
+            <w:r>
+              <w:rPr>
                 <w:u w:val="single"/>
               </w:rPr>
               <w:t>Stefano</w:t>
@@ -994,20 +816,13 @@
                 <w:numId w:val="2"/>
               </w:numPr>
               <w:tabs>
-                <w:tab w:pos="815" w:val="left" w:leader="none"/>
-                <w:tab w:pos="816" w:val="left" w:leader="none"/>
+                <w:tab w:val="left" w:pos="816"/>
               </w:tabs>
-              <w:spacing w:line="240" w:lineRule="auto" w:before="47" w:after="0"/>
-              <w:ind w:left="815" w:right="0" w:hanging="361"/>
-              <w:jc w:val="left"/>
-              <w:rPr>
-                <w:sz w:val="22"/>
-              </w:rPr>
+              <w:spacing w:before="47"/>
             </w:pPr>
             <w:r>
               <w:rPr>
                 <w:spacing w:val="-172"/>
-                <w:sz w:val="22"/>
                 <w:u w:val="single"/>
               </w:rPr>
               <w:t>G</w:t>
@@ -1015,13 +830,11 @@
             <w:r>
               <w:rPr>
                 <w:spacing w:val="109"/>
-                <w:sz w:val="22"/>
-              </w:rPr>
-              <w:t> </w:t>
-            </w:r>
-            <w:r>
-              <w:rPr>
-                <w:sz w:val="22"/>
+              </w:rPr>
+              <w:t xml:space="preserve"> </w:t>
+            </w:r>
+            <w:r>
+              <w:rPr>
                 <w:u w:val="single"/>
               </w:rPr>
               <w:t>auna,</w:t>
@@ -1029,14 +842,12 @@
             <w:r>
               <w:rPr>
                 <w:spacing w:val="-1"/>
-                <w:sz w:val="22"/>
                 <w:u w:val="single"/>
               </w:rPr>
-              <w:t> </w:t>
-            </w:r>
-            <w:r>
-              <w:rPr>
-                <w:sz w:val="22"/>
+              <w:t xml:space="preserve"> </w:t>
+            </w:r>
+            <w:r>
+              <w:rPr>
                 <w:u w:val="single"/>
               </w:rPr>
               <w:t>Macarena</w:t>
@@ -1050,20 +861,13 @@
                 <w:numId w:val="2"/>
               </w:numPr>
               <w:tabs>
-                <w:tab w:pos="815" w:val="left" w:leader="none"/>
-                <w:tab w:pos="816" w:val="left" w:leader="none"/>
+                <w:tab w:val="left" w:pos="816"/>
               </w:tabs>
-              <w:spacing w:line="240" w:lineRule="auto" w:before="48" w:after="0"/>
-              <w:ind w:left="815" w:right="0" w:hanging="361"/>
-              <w:jc w:val="left"/>
-              <w:rPr>
-                <w:sz w:val="22"/>
-              </w:rPr>
+              <w:spacing w:before="48"/>
             </w:pPr>
             <w:r>
               <w:rPr>
                 <w:spacing w:val="-159"/>
-                <w:sz w:val="22"/>
                 <w:u w:val="single"/>
               </w:rPr>
               <w:t>N</w:t>
@@ -1071,13 +875,11 @@
             <w:r>
               <w:rPr>
                 <w:spacing w:val="99"/>
-                <w:sz w:val="22"/>
-              </w:rPr>
-              <w:t> </w:t>
-            </w:r>
-            <w:r>
-              <w:rPr>
-                <w:sz w:val="22"/>
+              </w:rPr>
+              <w:t xml:space="preserve"> </w:t>
+            </w:r>
+            <w:r>
+              <w:rPr>
                 <w:u w:val="single"/>
               </w:rPr>
               <w:t>ieto,</w:t>
@@ -1085,14 +887,12 @@
             <w:r>
               <w:rPr>
                 <w:spacing w:val="-1"/>
-                <w:sz w:val="22"/>
                 <w:u w:val="single"/>
               </w:rPr>
-              <w:t> </w:t>
-            </w:r>
-            <w:r>
-              <w:rPr>
-                <w:sz w:val="22"/>
+              <w:t xml:space="preserve"> </w:t>
+            </w:r>
+            <w:r>
+              <w:rPr>
                 <w:u w:val="single"/>
               </w:rPr>
               <w:t>Marcos</w:t>
@@ -1103,16 +903,12 @@
     </w:tbl>
     <w:p>
       <w:pPr>
-        <w:spacing w:after="0" w:line="240" w:lineRule="auto"/>
-        <w:jc w:val="left"/>
-        <w:rPr>
-          <w:sz w:val="22"/>
-        </w:rPr>
         <w:sectPr>
-          <w:footerReference w:type="default" r:id="rId7"/>
+          <w:footerReference w:type="default" r:id="rId9"/>
           <w:pgSz w:w="11920" w:h="16860"/>
-          <w:pgMar w:footer="731" w:header="0" w:top="1380" w:bottom="920" w:left="1340" w:right="240"/>
+          <w:pgMar w:top="1380" w:right="240" w:bottom="920" w:left="1340" w:header="0" w:footer="731" w:gutter="0"/>
           <w:pgNumType w:start="1"/>
+          <w:cols w:space="720"/>
         </w:sectPr>
       </w:pPr>
     </w:p>
@@ -1121,18 +917,14 @@
         <w:pStyle w:val="Heading2"/>
         <w:numPr>
           <w:ilvl w:val="0"/>
-          <w:numId w:val="3"/>
+          <w:numId w:val="1"/>
         </w:numPr>
         <w:tabs>
-          <w:tab w:pos="821" w:val="left" w:leader="none"/>
-          <w:tab w:pos="822" w:val="left" w:leader="none"/>
+          <w:tab w:val="left" w:pos="822"/>
         </w:tabs>
-        <w:spacing w:line="240" w:lineRule="auto" w:before="69" w:after="0"/>
-        <w:ind w:left="821" w:right="0" w:hanging="721"/>
-        <w:jc w:val="left"/>
-      </w:pPr>
-      <w:r>
-        <w:rPr/>
+        <w:spacing w:before="69"/>
+      </w:pPr>
+      <w:r>
         <w:t>Introducción</w:t>
       </w:r>
     </w:p>
@@ -1152,7 +944,6 @@
         <w:ind w:left="101" w:right="1427"/>
       </w:pPr>
       <w:r>
-        <w:rPr/>
         <w:t>Esta sección introduce a los Requerimientos de Usuario para el proyecto de una agenda de turnos de un consultorio oftalmológico. Se mostrará el motivo y alcance del sistema, como también las definiciones necesarias.</w:t>
       </w:r>
     </w:p>
@@ -1160,9 +951,17 @@
       <w:pPr>
         <w:pStyle w:val="BodyText"/>
         <w:rPr>
+          <w:color w:val="993366"/>
           <w:sz w:val="26"/>
         </w:rPr>
       </w:pPr>
+      <w:r>
+        <w:rPr>
+          <w:color w:val="993366"/>
+          <w:sz w:val="26"/>
+        </w:rPr>
+        <w:t>Voy a editar esto a ver que pasa</w:t>
+      </w:r>
     </w:p>
     <w:p>
       <w:pPr>
@@ -1178,18 +977,14 @@
         <w:pStyle w:val="Heading2"/>
         <w:numPr>
           <w:ilvl w:val="1"/>
-          <w:numId w:val="3"/>
+          <w:numId w:val="1"/>
         </w:numPr>
         <w:tabs>
-          <w:tab w:pos="821" w:val="left" w:leader="none"/>
-          <w:tab w:pos="822" w:val="left" w:leader="none"/>
+          <w:tab w:val="left" w:pos="822"/>
         </w:tabs>
-        <w:spacing w:line="240" w:lineRule="auto" w:before="0" w:after="0"/>
-        <w:ind w:left="821" w:right="0" w:hanging="721"/>
-        <w:jc w:val="left"/>
-      </w:pPr>
-      <w:r>
-        <w:rPr/>
+        <w:spacing w:before="0"/>
+      </w:pPr>
+      <w:r>
         <w:t>Propósito</w:t>
       </w:r>
     </w:p>
@@ -1209,7 +1004,6 @@
         <w:ind w:left="101" w:right="1239"/>
       </w:pPr>
       <w:r>
-        <w:rPr/>
         <w:t>El propósito del sistema es proveer un entorno que ayude al profesional médico a organizar y facilitar ciertos aspectos de su trabajo. Será realizado especialmente para gestionar una agenda de turnos, que consistirá en un calendario que permite al profesional revisar, asignar, cambiar y eliminar citas con cada paciente. De esta</w:t>
       </w:r>
     </w:p>
@@ -1220,7 +1014,6 @@
         <w:ind w:left="101"/>
       </w:pPr>
       <w:r>
-        <w:rPr/>
         <w:t>manera, puede conocer fácilmente la distribución de su día y semana de trabajo.</w:t>
       </w:r>
     </w:p>
@@ -1238,28 +1031,22 @@
         <w:pStyle w:val="Heading2"/>
         <w:numPr>
           <w:ilvl w:val="0"/>
-          <w:numId w:val="3"/>
+          <w:numId w:val="1"/>
         </w:numPr>
         <w:tabs>
-          <w:tab w:pos="821" w:val="left" w:leader="none"/>
-          <w:tab w:pos="822" w:val="left" w:leader="none"/>
+          <w:tab w:val="left" w:pos="822"/>
         </w:tabs>
-        <w:spacing w:line="240" w:lineRule="auto" w:before="1" w:after="0"/>
-        <w:ind w:left="821" w:right="0" w:hanging="721"/>
-        <w:jc w:val="left"/>
-      </w:pPr>
-      <w:r>
-        <w:rPr/>
+      </w:pPr>
+      <w:r>
         <w:t>Requerimientos del</w:t>
       </w:r>
       <w:r>
         <w:rPr>
           <w:spacing w:val="-1"/>
         </w:rPr>
-        <w:t> </w:t>
-      </w:r>
-      <w:r>
-        <w:rPr/>
+        <w:t xml:space="preserve"> </w:t>
+      </w:r>
+      <w:r>
         <w:t>Usuario</w:t>
       </w:r>
     </w:p>
@@ -1275,9 +1062,8 @@
     </w:p>
     <w:p>
       <w:pPr>
-        <w:spacing w:line="290" w:lineRule="auto" w:before="0"/>
-        <w:ind w:left="101" w:right="1461" w:firstLine="0"/>
-        <w:jc w:val="left"/>
+        <w:spacing w:line="290" w:lineRule="auto"/>
+        <w:ind w:left="101" w:right="1461"/>
         <w:rPr>
           <w:sz w:val="26"/>
         </w:rPr>
@@ -1303,28 +1089,22 @@
         <w:pStyle w:val="Heading2"/>
         <w:numPr>
           <w:ilvl w:val="1"/>
-          <w:numId w:val="3"/>
+          <w:numId w:val="1"/>
         </w:numPr>
         <w:tabs>
-          <w:tab w:pos="821" w:val="left" w:leader="none"/>
-          <w:tab w:pos="822" w:val="left" w:leader="none"/>
+          <w:tab w:val="left" w:pos="822"/>
         </w:tabs>
-        <w:spacing w:line="240" w:lineRule="auto" w:before="1" w:after="0"/>
-        <w:ind w:left="821" w:right="0" w:hanging="721"/>
-        <w:jc w:val="left"/>
-      </w:pPr>
-      <w:r>
-        <w:rPr/>
+      </w:pPr>
+      <w:r>
         <w:t>Requerimientos</w:t>
       </w:r>
       <w:r>
         <w:rPr>
           <w:spacing w:val="77"/>
         </w:rPr>
-        <w:t> </w:t>
-      </w:r>
-      <w:r>
-        <w:rPr/>
+        <w:t xml:space="preserve"> </w:t>
+      </w:r>
+      <w:r>
         <w:t>Funcionales</w:t>
       </w:r>
     </w:p>
@@ -1350,7 +1130,6 @@
     <w:tbl>
       <w:tblPr>
         <w:tblW w:w="0" w:type="auto"/>
-        <w:jc w:val="left"/>
         <w:tblInd w:w="121" w:type="dxa"/>
         <w:tblBorders>
           <w:top w:val="single" w:sz="8" w:space="0" w:color="000000"/>
@@ -1362,9 +1141,7 @@
         </w:tblBorders>
         <w:tblLayout w:type="fixed"/>
         <w:tblCellMar>
-          <w:top w:w="0" w:type="dxa"/>
           <w:left w:w="0" w:type="dxa"/>
-          <w:bottom w:w="0" w:type="dxa"/>
           <w:right w:w="0" w:type="dxa"/>
         </w:tblCellMar>
         <w:tblLook w:val="01E0"/>
@@ -1375,7 +1152,7 @@
       </w:tblGrid>
       <w:tr>
         <w:trPr>
-          <w:trHeight w:val="880" w:hRule="atLeast"/>
+          <w:trHeight w:val="880"/>
         </w:trPr>
         <w:tc>
           <w:tcPr>
@@ -1420,7 +1197,7 @@
       </w:tr>
       <w:tr>
         <w:trPr>
-          <w:trHeight w:val="925" w:hRule="atLeast"/>
+          <w:trHeight w:val="925"/>
         </w:trPr>
         <w:tc>
           <w:tcPr>
@@ -1466,7 +1243,7 @@
       </w:tr>
       <w:tr>
         <w:trPr>
-          <w:trHeight w:val="640" w:hRule="atLeast"/>
+          <w:trHeight w:val="640"/>
         </w:trPr>
         <w:tc>
           <w:tcPr>
@@ -1511,7 +1288,7 @@
       </w:tr>
       <w:tr>
         <w:trPr>
-          <w:trHeight w:val="565" w:hRule="atLeast"/>
+          <w:trHeight w:val="565"/>
         </w:trPr>
         <w:tc>
           <w:tcPr>
@@ -1556,7 +1333,7 @@
       </w:tr>
       <w:tr>
         <w:trPr>
-          <w:trHeight w:val="565" w:hRule="atLeast"/>
+          <w:trHeight w:val="565"/>
         </w:trPr>
         <w:tc>
           <w:tcPr>
@@ -1601,7 +1378,7 @@
       </w:tr>
       <w:tr>
         <w:trPr>
-          <w:trHeight w:val="925" w:hRule="atLeast"/>
+          <w:trHeight w:val="925"/>
         </w:trPr>
         <w:tc>
           <w:tcPr>
@@ -1647,7 +1424,7 @@
       </w:tr>
       <w:tr>
         <w:trPr>
-          <w:trHeight w:val="760" w:hRule="atLeast"/>
+          <w:trHeight w:val="760"/>
         </w:trPr>
         <w:tc>
           <w:tcPr>
@@ -1693,20 +1470,19 @@
     </w:tbl>
     <w:p>
       <w:pPr>
-        <w:spacing w:after="0"/>
         <w:rPr>
           <w:sz w:val="26"/>
         </w:rPr>
         <w:sectPr>
           <w:pgSz w:w="11920" w:h="16860"/>
-          <w:pgMar w:header="0" w:footer="731" w:top="1380" w:bottom="1000" w:left="1340" w:right="240"/>
+          <w:pgMar w:top="1380" w:right="240" w:bottom="1000" w:left="1340" w:header="0" w:footer="731" w:gutter="0"/>
+          <w:cols w:space="720"/>
         </w:sectPr>
       </w:pPr>
     </w:p>
     <w:tbl>
       <w:tblPr>
         <w:tblW w:w="0" w:type="auto"/>
-        <w:jc w:val="left"/>
         <w:tblInd w:w="121" w:type="dxa"/>
         <w:tblBorders>
           <w:top w:val="single" w:sz="8" w:space="0" w:color="000000"/>
@@ -1718,9 +1494,7 @@
         </w:tblBorders>
         <w:tblLayout w:type="fixed"/>
         <w:tblCellMar>
-          <w:top w:w="0" w:type="dxa"/>
           <w:left w:w="0" w:type="dxa"/>
-          <w:bottom w:w="0" w:type="dxa"/>
           <w:right w:w="0" w:type="dxa"/>
         </w:tblCellMar>
         <w:tblLook w:val="01E0"/>
@@ -1731,7 +1505,7 @@
       </w:tblGrid>
       <w:tr>
         <w:trPr>
-          <w:trHeight w:val="925" w:hRule="atLeast"/>
+          <w:trHeight w:val="925"/>
         </w:trPr>
         <w:tc>
           <w:tcPr>
@@ -1809,15 +1583,12 @@
         <w:pStyle w:val="ListParagraph"/>
         <w:numPr>
           <w:ilvl w:val="1"/>
-          <w:numId w:val="3"/>
+          <w:numId w:val="1"/>
         </w:numPr>
         <w:tabs>
-          <w:tab w:pos="821" w:val="left" w:leader="none"/>
-          <w:tab w:pos="822" w:val="left" w:leader="none"/>
+          <w:tab w:val="left" w:pos="822"/>
         </w:tabs>
-        <w:spacing w:line="240" w:lineRule="auto" w:before="92" w:after="0"/>
-        <w:ind w:left="821" w:right="0" w:hanging="721"/>
-        <w:jc w:val="left"/>
+        <w:spacing w:before="92"/>
         <w:rPr>
           <w:b/>
           <w:sz w:val="26"/>
@@ -1836,7 +1607,7 @@
           <w:spacing w:val="-1"/>
           <w:sz w:val="26"/>
         </w:rPr>
-        <w:t> </w:t>
+        <w:t xml:space="preserve"> </w:t>
       </w:r>
       <w:r>
         <w:rPr>
@@ -1876,7 +1647,6 @@
     <w:tbl>
       <w:tblPr>
         <w:tblW w:w="0" w:type="auto"/>
-        <w:jc w:val="left"/>
         <w:tblInd w:w="121" w:type="dxa"/>
         <w:tblBorders>
           <w:top w:val="single" w:sz="8" w:space="0" w:color="000000"/>
@@ -1888,9 +1658,7 @@
         </w:tblBorders>
         <w:tblLayout w:type="fixed"/>
         <w:tblCellMar>
-          <w:top w:w="0" w:type="dxa"/>
           <w:left w:w="0" w:type="dxa"/>
-          <w:bottom w:w="0" w:type="dxa"/>
           <w:right w:w="0" w:type="dxa"/>
         </w:tblCellMar>
         <w:tblLook w:val="01E0"/>
@@ -1901,7 +1669,7 @@
       </w:tblGrid>
       <w:tr>
         <w:trPr>
-          <w:trHeight w:val="925" w:hRule="atLeast"/>
+          <w:trHeight w:val="925"/>
         </w:trPr>
         <w:tc>
           <w:tcPr>
@@ -1947,7 +1715,7 @@
       </w:tr>
       <w:tr>
         <w:trPr>
-          <w:trHeight w:val="925" w:hRule="atLeast"/>
+          <w:trHeight w:val="925"/>
         </w:trPr>
         <w:tc>
           <w:tcPr>
@@ -1993,7 +1761,7 @@
       </w:tr>
       <w:tr>
         <w:trPr>
-          <w:trHeight w:val="565" w:hRule="atLeast"/>
+          <w:trHeight w:val="565"/>
         </w:trPr>
         <w:tc>
           <w:tcPr>
@@ -2060,28 +1828,23 @@
         <w:pStyle w:val="Heading2"/>
         <w:numPr>
           <w:ilvl w:val="0"/>
-          <w:numId w:val="3"/>
+          <w:numId w:val="1"/>
         </w:numPr>
         <w:tabs>
-          <w:tab w:pos="821" w:val="left" w:leader="none"/>
-          <w:tab w:pos="822" w:val="left" w:leader="none"/>
+          <w:tab w:val="left" w:pos="822"/>
         </w:tabs>
-        <w:spacing w:line="240" w:lineRule="auto" w:before="268" w:after="0"/>
-        <w:ind w:left="821" w:right="0" w:hanging="721"/>
-        <w:jc w:val="left"/>
-      </w:pPr>
-      <w:r>
-        <w:rPr/>
+        <w:spacing w:before="268"/>
+      </w:pPr>
+      <w:r>
         <w:t>Diagramas del</w:t>
       </w:r>
       <w:r>
         <w:rPr>
           <w:spacing w:val="-1"/>
         </w:rPr>
-        <w:t> </w:t>
-      </w:r>
-      <w:r>
-        <w:rPr/>
+        <w:t xml:space="preserve"> </w:t>
+      </w:r>
+      <w:r>
         <w:t>sistema</w:t>
       </w:r>
     </w:p>
@@ -2098,11 +1861,10 @@
     <w:p>
       <w:pPr>
         <w:pStyle w:val="BodyText"/>
-        <w:spacing w:line="288" w:lineRule="auto" w:before="1"/>
+        <w:spacing w:before="1" w:line="288" w:lineRule="auto"/>
         <w:ind w:left="101" w:right="1841"/>
       </w:pPr>
       <w:r>
-        <w:rPr/>
         <w:t>Una forma de visualizar, construir y diseñar un sistema, es mediante el uso del lenguaje unificado de modelado (UML).</w:t>
       </w:r>
     </w:p>
@@ -2113,7 +1875,6 @@
         <w:ind w:left="101" w:right="1321"/>
       </w:pPr>
       <w:r>
-        <w:rPr/>
         <w:t>Para poder describir nuestro sistema, primero se realizaron los diagramas de casos de uso. De esta forma, a quien le toque leer estos diagramas, podrá comprender claramente lo implementado.</w:t>
       </w:r>
     </w:p>
@@ -2126,72 +1887,37 @@
         </w:rPr>
       </w:pPr>
       <w:r>
-        <w:rPr/>
-        <w:drawing>
-          <wp:anchor distT="0" distB="0" distL="0" distR="0" allowOverlap="1" layoutInCell="1" locked="0" behindDoc="0" simplePos="0" relativeHeight="0">
-            <wp:simplePos x="0" y="0"/>
-            <wp:positionH relativeFrom="page">
-              <wp:posOffset>1163025</wp:posOffset>
-            </wp:positionH>
-            <wp:positionV relativeFrom="paragraph">
-              <wp:posOffset>159121</wp:posOffset>
-            </wp:positionV>
-            <wp:extent cx="4638680" cy="3209925"/>
-            <wp:effectExtent l="0" t="0" r="0" b="0"/>
-            <wp:wrapTopAndBottom/>
-            <wp:docPr id="5" name="image3.jpeg"/>
-            <wp:cNvGraphicFramePr>
-              <a:graphicFrameLocks noChangeAspect="1"/>
-            </wp:cNvGraphicFramePr>
-            <a:graphic>
-              <a:graphicData uri="http://schemas.openxmlformats.org/drawingml/2006/picture">
-                <pic:pic>
-                  <pic:nvPicPr>
-                    <pic:cNvPr id="6" name="image3.jpeg"/>
-                    <pic:cNvPicPr/>
-                  </pic:nvPicPr>
-                  <pic:blipFill>
-                    <a:blip r:embed="rId8" cstate="print"/>
-                    <a:stretch>
-                      <a:fillRect/>
-                    </a:stretch>
-                  </pic:blipFill>
-                  <pic:spPr>
-                    <a:xfrm>
-                      <a:off x="0" y="0"/>
-                      <a:ext cx="4638680" cy="3209925"/>
-                    </a:xfrm>
-                    <a:prstGeom prst="rect">
-                      <a:avLst/>
-                    </a:prstGeom>
-                  </pic:spPr>
-                </pic:pic>
-              </a:graphicData>
-            </a:graphic>
-          </wp:anchor>
-        </w:drawing>
-      </w:r>
-    </w:p>
-    <w:p>
-      <w:pPr>
-        <w:spacing w:after="0"/>
+        <w:rPr>
+          <w:noProof/>
+          <w:lang w:val="es-AR" w:eastAsia="es-AR"/>
+        </w:rPr>
+        <w:pict>
+          <v:shape id="image3.jpeg" o:spid="_x0000_s1027" type="#_x0000_t75" style="position:absolute;margin-left:91.6pt;margin-top:12.55pt;width:365.25pt;height:252.75pt;z-index:251658752;visibility:visible;mso-wrap-distance-left:0;mso-wrap-distance-right:0;mso-position-horizontal-relative:page">
+            <v:imagedata r:id="rId10" o:title=""/>
+            <w10:wrap type="topAndBottom" anchorx="page"/>
+          </v:shape>
+        </w:pict>
+      </w:r>
+    </w:p>
+    <w:p>
+      <w:pPr>
         <w:rPr>
           <w:sz w:val="18"/>
         </w:rPr>
         <w:sectPr>
           <w:pgSz w:w="11920" w:h="16860"/>
-          <w:pgMar w:header="0" w:footer="731" w:top="1440" w:bottom="1000" w:left="1340" w:right="240"/>
+          <w:pgMar w:top="1440" w:right="240" w:bottom="1000" w:left="1340" w:header="0" w:footer="731" w:gutter="0"/>
+          <w:cols w:space="720"/>
         </w:sectPr>
       </w:pPr>
     </w:p>
     <w:p>
       <w:pPr>
         <w:pStyle w:val="BodyText"/>
-        <w:spacing w:line="288" w:lineRule="auto" w:before="81"/>
+        <w:spacing w:before="81" w:line="288" w:lineRule="auto"/>
         <w:ind w:left="101" w:right="1654"/>
       </w:pPr>
       <w:r>
-        <w:rPr/>
         <w:t>En este diagrama podemos ver la relación entre el Paciente y el Oculista, el cual puede solicitarle la creación, anulación y el cambio de un turno.</w:t>
       </w:r>
     </w:p>
@@ -2211,7 +1937,6 @@
         <w:ind w:left="101" w:right="1426"/>
       </w:pPr>
       <w:r>
-        <w:rPr/>
         <w:t>En segundo lugar están los diagramas de actividades que muestran lo que sucede durante una actividad u operación ,proceso o caso de uso. Entendiéndose como actividad al proceso en su conjunto, y cada paso del proceso es una acción</w:t>
       </w:r>
     </w:p>
@@ -2264,61 +1989,27 @@
         </w:rPr>
       </w:pPr>
       <w:r>
-        <w:rPr/>
-        <w:drawing>
-          <wp:anchor distT="0" distB="0" distL="0" distR="0" allowOverlap="1" layoutInCell="1" locked="0" behindDoc="0" simplePos="0" relativeHeight="1">
-            <wp:simplePos x="0" y="0"/>
-            <wp:positionH relativeFrom="page">
-              <wp:posOffset>934233</wp:posOffset>
-            </wp:positionH>
-            <wp:positionV relativeFrom="paragraph">
-              <wp:posOffset>240935</wp:posOffset>
-            </wp:positionV>
-            <wp:extent cx="5105414" cy="4410075"/>
-            <wp:effectExtent l="0" t="0" r="0" b="0"/>
-            <wp:wrapTopAndBottom/>
-            <wp:docPr id="7" name="image4.png"/>
-            <wp:cNvGraphicFramePr>
-              <a:graphicFrameLocks noChangeAspect="1"/>
-            </wp:cNvGraphicFramePr>
-            <a:graphic>
-              <a:graphicData uri="http://schemas.openxmlformats.org/drawingml/2006/picture">
-                <pic:pic>
-                  <pic:nvPicPr>
-                    <pic:cNvPr id="8" name="image4.png"/>
-                    <pic:cNvPicPr/>
-                  </pic:nvPicPr>
-                  <pic:blipFill>
-                    <a:blip r:embed="rId9" cstate="print"/>
-                    <a:stretch>
-                      <a:fillRect/>
-                    </a:stretch>
-                  </pic:blipFill>
-                  <pic:spPr>
-                    <a:xfrm>
-                      <a:off x="0" y="0"/>
-                      <a:ext cx="5105414" cy="4410075"/>
-                    </a:xfrm>
-                    <a:prstGeom prst="rect">
-                      <a:avLst/>
-                    </a:prstGeom>
-                  </pic:spPr>
-                </pic:pic>
-              </a:graphicData>
-            </a:graphic>
-          </wp:anchor>
-        </w:drawing>
-      </w:r>
-    </w:p>
-    <w:p>
-      <w:pPr>
-        <w:spacing w:after="0"/>
+        <w:rPr>
+          <w:noProof/>
+          <w:lang w:val="es-AR" w:eastAsia="es-AR"/>
+        </w:rPr>
+        <w:pict>
+          <v:shape id="image4.png" o:spid="_x0000_s1028" type="#_x0000_t75" style="position:absolute;margin-left:73.55pt;margin-top:18.95pt;width:402pt;height:347.25pt;z-index:251659776;visibility:visible;mso-wrap-distance-left:0;mso-wrap-distance-right:0;mso-position-horizontal-relative:page">
+            <v:imagedata r:id="rId11" o:title=""/>
+            <w10:wrap type="topAndBottom" anchorx="page"/>
+          </v:shape>
+        </w:pict>
+      </w:r>
+    </w:p>
+    <w:p>
+      <w:pPr>
         <w:rPr>
           <w:sz w:val="29"/>
         </w:rPr>
         <w:sectPr>
           <w:pgSz w:w="11920" w:h="16860"/>
-          <w:pgMar w:header="0" w:footer="731" w:top="1360" w:bottom="1000" w:left="1340" w:right="240"/>
+          <w:pgMar w:top="1360" w:right="240" w:bottom="1000" w:left="1340" w:header="0" w:footer="731" w:gutter="0"/>
+          <w:cols w:space="720"/>
         </w:sectPr>
       </w:pPr>
     </w:p>
@@ -2332,48 +2023,15 @@
       </w:pPr>
       <w:r>
         <w:rPr>
-          <w:sz w:val="20"/>
-        </w:rPr>
-        <w:drawing>
-          <wp:inline distT="0" distB="0" distL="0" distR="0">
-            <wp:extent cx="5038530" cy="4933950"/>
-            <wp:effectExtent l="0" t="0" r="0" b="0"/>
-            <wp:docPr id="9" name="image5.png"/>
-            <wp:cNvGraphicFramePr>
-              <a:graphicFrameLocks noChangeAspect="1"/>
-            </wp:cNvGraphicFramePr>
-            <a:graphic>
-              <a:graphicData uri="http://schemas.openxmlformats.org/drawingml/2006/picture">
-                <pic:pic>
-                  <pic:nvPicPr>
-                    <pic:cNvPr id="10" name="image5.png"/>
-                    <pic:cNvPicPr/>
-                  </pic:nvPicPr>
-                  <pic:blipFill>
-                    <a:blip r:embed="rId10" cstate="print"/>
-                    <a:stretch>
-                      <a:fillRect/>
-                    </a:stretch>
-                  </pic:blipFill>
-                  <pic:spPr>
-                    <a:xfrm>
-                      <a:off x="0" y="0"/>
-                      <a:ext cx="5038530" cy="4933950"/>
-                    </a:xfrm>
-                    <a:prstGeom prst="rect">
-                      <a:avLst/>
-                    </a:prstGeom>
-                  </pic:spPr>
-                </pic:pic>
-              </a:graphicData>
-            </a:graphic>
-          </wp:inline>
-        </w:drawing>
-      </w:r>
-      <w:r>
-        <w:rPr>
-          <w:sz w:val="20"/>
-        </w:rPr>
+          <w:noProof/>
+          <w:sz w:val="20"/>
+          <w:lang w:val="es-AR" w:eastAsia="es-AR"/>
+        </w:rPr>
+        <w:pict>
+          <v:shape id="image5.png" o:spid="_x0000_i1027" type="#_x0000_t75" style="width:393.75pt;height:388.5pt;visibility:visible">
+            <v:imagedata r:id="rId12" o:title=""/>
+          </v:shape>
+        </w:pict>
       </w:r>
     </w:p>
     <w:p>
@@ -2403,92 +2061,39 @@
     </w:p>
     <w:p>
       <w:pPr>
-        <w:spacing w:before="0"/>
-        <w:ind w:left="101" w:right="0" w:firstLine="0"/>
-        <w:jc w:val="left"/>
-        <w:rPr>
-          <w:sz w:val="22"/>
-        </w:rPr>
-      </w:pPr>
-      <w:r>
-        <w:rPr/>
-        <w:drawing>
-          <wp:anchor distT="0" distB="0" distL="0" distR="0" allowOverlap="1" layoutInCell="1" locked="0" behindDoc="0" simplePos="0" relativeHeight="2">
-            <wp:simplePos x="0" y="0"/>
-            <wp:positionH relativeFrom="page">
-              <wp:posOffset>934233</wp:posOffset>
-            </wp:positionH>
-            <wp:positionV relativeFrom="paragraph">
-              <wp:posOffset>207339</wp:posOffset>
-            </wp:positionV>
-            <wp:extent cx="4878211" cy="2966847"/>
-            <wp:effectExtent l="0" t="0" r="0" b="0"/>
-            <wp:wrapTopAndBottom/>
-            <wp:docPr id="11" name="image6.jpeg"/>
-            <wp:cNvGraphicFramePr>
-              <a:graphicFrameLocks noChangeAspect="1"/>
-            </wp:cNvGraphicFramePr>
-            <a:graphic>
-              <a:graphicData uri="http://schemas.openxmlformats.org/drawingml/2006/picture">
-                <pic:pic>
-                  <pic:nvPicPr>
-                    <pic:cNvPr id="12" name="image6.jpeg"/>
-                    <pic:cNvPicPr/>
-                  </pic:nvPicPr>
-                  <pic:blipFill>
-                    <a:blip r:embed="rId11" cstate="print"/>
-                    <a:stretch>
-                      <a:fillRect/>
-                    </a:stretch>
-                  </pic:blipFill>
-                  <pic:spPr>
-                    <a:xfrm>
-                      <a:off x="0" y="0"/>
-                      <a:ext cx="4878211" cy="2966847"/>
-                    </a:xfrm>
-                    <a:prstGeom prst="rect">
-                      <a:avLst/>
-                    </a:prstGeom>
-                  </pic:spPr>
-                </pic:pic>
-              </a:graphicData>
-            </a:graphic>
-          </wp:anchor>
-        </w:drawing>
-      </w:r>
-      <w:r>
-        <w:rPr>
-          <w:sz w:val="22"/>
-        </w:rPr>
+        <w:ind w:left="101"/>
+      </w:pPr>
+      <w:r>
+        <w:rPr>
+          <w:noProof/>
+          <w:lang w:val="es-AR" w:eastAsia="es-AR"/>
+        </w:rPr>
+        <w:pict>
+          <v:shape id="image6.jpeg" o:spid="_x0000_s1029" type="#_x0000_t75" style="position:absolute;left:0;text-align:left;margin-left:73.55pt;margin-top:16.35pt;width:384.1pt;height:233.6pt;z-index:251655680;visibility:visible;mso-wrap-distance-left:0;mso-wrap-distance-right:0;mso-position-horizontal-relative:page">
+            <v:imagedata r:id="rId13" o:title=""/>
+            <w10:wrap type="topAndBottom" anchorx="page"/>
+          </v:shape>
+        </w:pict>
+      </w:r>
+      <w:r>
         <w:t>En tercer lugar, se encuentra el diagrama que nos muestra las clases del sistema.</w:t>
       </w:r>
     </w:p>
     <w:p>
       <w:pPr>
-        <w:spacing w:after="0"/>
-        <w:jc w:val="left"/>
-        <w:rPr>
-          <w:sz w:val="22"/>
-        </w:rPr>
         <w:sectPr>
           <w:pgSz w:w="11920" w:h="16860"/>
-          <w:pgMar w:header="0" w:footer="731" w:top="1480" w:bottom="1000" w:left="1340" w:right="240"/>
+          <w:pgMar w:top="1480" w:right="240" w:bottom="1000" w:left="1340" w:header="0" w:footer="731" w:gutter="0"/>
+          <w:cols w:space="720"/>
         </w:sectPr>
       </w:pPr>
     </w:p>
     <w:p>
       <w:pPr>
-        <w:spacing w:line="285" w:lineRule="auto" w:before="65"/>
-        <w:ind w:left="101" w:right="1402" w:firstLine="0"/>
-        <w:jc w:val="left"/>
-        <w:rPr>
-          <w:sz w:val="22"/>
-        </w:rPr>
-      </w:pPr>
-      <w:r>
-        <w:rPr>
-          <w:sz w:val="22"/>
-        </w:rPr>
+        <w:spacing w:before="65" w:line="285" w:lineRule="auto"/>
+        <w:ind w:left="101" w:right="1402"/>
+      </w:pPr>
+      <w:r>
         <w:t>Y por último, se muestran los diagramas de secuencias del sistema para los casos de agregar turno, cambiar turno y quitar turno. Un diagrama para cada caso respectivamente.</w:t>
       </w:r>
     </w:p>
@@ -2498,58 +2103,24 @@
         <w:spacing w:before="9"/>
       </w:pPr>
       <w:r>
-        <w:rPr/>
-        <w:drawing>
-          <wp:anchor distT="0" distB="0" distL="0" distR="0" allowOverlap="1" layoutInCell="1" locked="0" behindDoc="0" simplePos="0" relativeHeight="3">
-            <wp:simplePos x="0" y="0"/>
-            <wp:positionH relativeFrom="page">
-              <wp:posOffset>934233</wp:posOffset>
-            </wp:positionH>
-            <wp:positionV relativeFrom="paragraph">
-              <wp:posOffset>206318</wp:posOffset>
-            </wp:positionV>
-            <wp:extent cx="6324181" cy="5628798"/>
-            <wp:effectExtent l="0" t="0" r="0" b="0"/>
-            <wp:wrapTopAndBottom/>
-            <wp:docPr id="13" name="image7.jpeg"/>
-            <wp:cNvGraphicFramePr>
-              <a:graphicFrameLocks noChangeAspect="1"/>
-            </wp:cNvGraphicFramePr>
-            <a:graphic>
-              <a:graphicData uri="http://schemas.openxmlformats.org/drawingml/2006/picture">
-                <pic:pic>
-                  <pic:nvPicPr>
-                    <pic:cNvPr id="14" name="image7.jpeg"/>
-                    <pic:cNvPicPr/>
-                  </pic:nvPicPr>
-                  <pic:blipFill>
-                    <a:blip r:embed="rId12" cstate="print"/>
-                    <a:stretch>
-                      <a:fillRect/>
-                    </a:stretch>
-                  </pic:blipFill>
-                  <pic:spPr>
-                    <a:xfrm>
-                      <a:off x="0" y="0"/>
-                      <a:ext cx="6324181" cy="5628798"/>
-                    </a:xfrm>
-                    <a:prstGeom prst="rect">
-                      <a:avLst/>
-                    </a:prstGeom>
-                  </pic:spPr>
-                </pic:pic>
-              </a:graphicData>
-            </a:graphic>
-          </wp:anchor>
-        </w:drawing>
-      </w:r>
-    </w:p>
-    <w:p>
-      <w:pPr>
-        <w:spacing w:after="0"/>
+        <w:rPr>
+          <w:noProof/>
+          <w:lang w:val="es-AR" w:eastAsia="es-AR"/>
+        </w:rPr>
+        <w:pict>
+          <v:shape id="image7.jpeg" o:spid="_x0000_s1030" type="#_x0000_t75" style="position:absolute;margin-left:73.55pt;margin-top:16.25pt;width:497.95pt;height:443.2pt;z-index:251656704;visibility:visible;mso-wrap-distance-left:0;mso-wrap-distance-right:0;mso-position-horizontal-relative:page">
+            <v:imagedata r:id="rId14" o:title=""/>
+            <w10:wrap type="topAndBottom" anchorx="page"/>
+          </v:shape>
+        </w:pict>
+      </w:r>
+    </w:p>
+    <w:p>
+      <w:pPr>
         <w:sectPr>
           <w:pgSz w:w="11920" w:h="16860"/>
-          <w:pgMar w:header="0" w:footer="731" w:top="1380" w:bottom="1000" w:left="1340" w:right="240"/>
+          <w:pgMar w:top="1380" w:right="240" w:bottom="1000" w:left="1340" w:header="0" w:footer="731" w:gutter="0"/>
+          <w:cols w:space="720"/>
         </w:sectPr>
       </w:pPr>
     </w:p>
@@ -2563,48 +2134,15 @@
       </w:pPr>
       <w:r>
         <w:rPr>
-          <w:sz w:val="20"/>
-        </w:rPr>
-        <w:drawing>
-          <wp:inline distT="0" distB="0" distL="0" distR="0">
-            <wp:extent cx="6356000" cy="3343275"/>
-            <wp:effectExtent l="0" t="0" r="0" b="0"/>
-            <wp:docPr id="15" name="image8.jpeg"/>
-            <wp:cNvGraphicFramePr>
-              <a:graphicFrameLocks noChangeAspect="1"/>
-            </wp:cNvGraphicFramePr>
-            <a:graphic>
-              <a:graphicData uri="http://schemas.openxmlformats.org/drawingml/2006/picture">
-                <pic:pic>
-                  <pic:nvPicPr>
-                    <pic:cNvPr id="16" name="image8.jpeg"/>
-                    <pic:cNvPicPr/>
-                  </pic:nvPicPr>
-                  <pic:blipFill>
-                    <a:blip r:embed="rId13" cstate="print"/>
-                    <a:stretch>
-                      <a:fillRect/>
-                    </a:stretch>
-                  </pic:blipFill>
-                  <pic:spPr>
-                    <a:xfrm>
-                      <a:off x="0" y="0"/>
-                      <a:ext cx="6356000" cy="3343275"/>
-                    </a:xfrm>
-                    <a:prstGeom prst="rect">
-                      <a:avLst/>
-                    </a:prstGeom>
-                  </pic:spPr>
-                </pic:pic>
-              </a:graphicData>
-            </a:graphic>
-          </wp:inline>
-        </w:drawing>
-      </w:r>
-      <w:r>
-        <w:rPr>
-          <w:sz w:val="20"/>
-        </w:rPr>
+          <w:noProof/>
+          <w:sz w:val="20"/>
+          <w:lang w:val="es-AR" w:eastAsia="es-AR"/>
+        </w:rPr>
+        <w:pict>
+          <v:shape id="image8.jpeg" o:spid="_x0000_i1028" type="#_x0000_t75" style="width:499.5pt;height:263.25pt;visibility:visible">
+            <v:imagedata r:id="rId15" o:title=""/>
+          </v:shape>
+        </w:pict>
       </w:r>
     </w:p>
     <w:p>
@@ -2632,61 +2170,24 @@
         </w:rPr>
       </w:pPr>
       <w:r>
-        <w:rPr/>
-        <w:drawing>
-          <wp:anchor distT="0" distB="0" distL="0" distR="0" allowOverlap="1" layoutInCell="1" locked="0" behindDoc="0" simplePos="0" relativeHeight="4">
-            <wp:simplePos x="0" y="0"/>
-            <wp:positionH relativeFrom="page">
-              <wp:posOffset>934233</wp:posOffset>
-            </wp:positionH>
-            <wp:positionV relativeFrom="paragraph">
-              <wp:posOffset>191350</wp:posOffset>
-            </wp:positionV>
-            <wp:extent cx="6334094" cy="4522089"/>
-            <wp:effectExtent l="0" t="0" r="0" b="0"/>
-            <wp:wrapTopAndBottom/>
-            <wp:docPr id="17" name="image9.jpeg"/>
-            <wp:cNvGraphicFramePr>
-              <a:graphicFrameLocks noChangeAspect="1"/>
-            </wp:cNvGraphicFramePr>
-            <a:graphic>
-              <a:graphicData uri="http://schemas.openxmlformats.org/drawingml/2006/picture">
-                <pic:pic>
-                  <pic:nvPicPr>
-                    <pic:cNvPr id="18" name="image9.jpeg"/>
-                    <pic:cNvPicPr/>
-                  </pic:nvPicPr>
-                  <pic:blipFill>
-                    <a:blip r:embed="rId14" cstate="print"/>
-                    <a:stretch>
-                      <a:fillRect/>
-                    </a:stretch>
-                  </pic:blipFill>
-                  <pic:spPr>
-                    <a:xfrm>
-                      <a:off x="0" y="0"/>
-                      <a:ext cx="6334094" cy="4522089"/>
-                    </a:xfrm>
-                    <a:prstGeom prst="rect">
-                      <a:avLst/>
-                    </a:prstGeom>
-                  </pic:spPr>
-                </pic:pic>
-              </a:graphicData>
-            </a:graphic>
-          </wp:anchor>
-        </w:drawing>
-      </w:r>
-    </w:p>
-    <w:p>
-      <w:pPr>
-        <w:spacing w:after="0"/>
-        <w:rPr>
-          <w:sz w:val="22"/>
-        </w:rPr>
+        <w:rPr>
+          <w:noProof/>
+          <w:lang w:val="es-AR" w:eastAsia="es-AR"/>
+        </w:rPr>
+        <w:pict>
+          <v:shape id="image9.jpeg" o:spid="_x0000_s1031" type="#_x0000_t75" style="position:absolute;margin-left:73.55pt;margin-top:15.05pt;width:498.75pt;height:356.05pt;z-index:251657728;visibility:visible;mso-wrap-distance-left:0;mso-wrap-distance-right:0;mso-position-horizontal-relative:page">
+            <v:imagedata r:id="rId16" o:title=""/>
+            <w10:wrap type="topAndBottom" anchorx="page"/>
+          </v:shape>
+        </w:pict>
+      </w:r>
+    </w:p>
+    <w:p>
+      <w:pPr>
         <w:sectPr>
           <w:pgSz w:w="11920" w:h="16860"/>
-          <w:pgMar w:header="0" w:footer="731" w:top="1480" w:bottom="920" w:left="1340" w:right="240"/>
+          <w:pgMar w:top="1480" w:right="240" w:bottom="920" w:left="1340" w:header="0" w:footer="731" w:gutter="0"/>
+          <w:cols w:space="720"/>
         </w:sectPr>
       </w:pPr>
     </w:p>
@@ -2736,28 +2237,23 @@
         <w:pStyle w:val="Heading2"/>
         <w:numPr>
           <w:ilvl w:val="0"/>
-          <w:numId w:val="3"/>
+          <w:numId w:val="1"/>
         </w:numPr>
         <w:tabs>
-          <w:tab w:pos="821" w:val="left" w:leader="none"/>
-          <w:tab w:pos="822" w:val="left" w:leader="none"/>
+          <w:tab w:val="left" w:pos="822"/>
         </w:tabs>
-        <w:spacing w:line="240" w:lineRule="auto" w:before="91" w:after="0"/>
-        <w:ind w:left="821" w:right="0" w:hanging="721"/>
-        <w:jc w:val="left"/>
-      </w:pPr>
-      <w:r>
-        <w:rPr/>
+        <w:spacing w:before="91"/>
+      </w:pPr>
+      <w:r>
         <w:t>La matriz de</w:t>
       </w:r>
       <w:r>
         <w:rPr>
           <w:spacing w:val="-1"/>
         </w:rPr>
-        <w:t> </w:t>
-      </w:r>
-      <w:r>
-        <w:rPr/>
+        <w:t xml:space="preserve"> </w:t>
+      </w:r>
+      <w:r>
         <w:t>trazabilidad</w:t>
       </w:r>
     </w:p>
@@ -2774,11 +2270,10 @@
     <w:p>
       <w:pPr>
         <w:pStyle w:val="BodyText"/>
-        <w:spacing w:line="288" w:lineRule="auto" w:before="1"/>
+        <w:spacing w:before="1" w:line="288" w:lineRule="auto"/>
         <w:ind w:left="101" w:right="1239"/>
       </w:pPr>
       <w:r>
-        <w:rPr/>
         <w:t>La matriz de trazabilidad es una tabla que relaciona cada uno de los requerimientos con el entregable que se haya solicitado</w:t>
       </w:r>
     </w:p>
@@ -2789,7 +2284,6 @@
         <w:ind w:left="101" w:right="1427"/>
       </w:pPr>
       <w:r>
-        <w:rPr/>
         <w:t>La razón fundamental de la matriz de trazabilidad de requisitos es, que haya un alineamiento entre esos requerimientos y los casos de uso de nuestro programa.</w:t>
       </w:r>
     </w:p>
@@ -2805,7 +2299,6 @@
     <w:tbl>
       <w:tblPr>
         <w:tblW w:w="0" w:type="auto"/>
-        <w:jc w:val="left"/>
         <w:tblInd w:w="121" w:type="dxa"/>
         <w:tblBorders>
           <w:top w:val="single" w:sz="8" w:space="0" w:color="000000"/>
@@ -2817,9 +2310,7 @@
         </w:tblBorders>
         <w:tblLayout w:type="fixed"/>
         <w:tblCellMar>
-          <w:top w:w="0" w:type="dxa"/>
           <w:left w:w="0" w:type="dxa"/>
-          <w:bottom w:w="0" w:type="dxa"/>
           <w:right w:w="0" w:type="dxa"/>
         </w:tblCellMar>
         <w:tblLook w:val="01E0"/>
@@ -2840,7 +2331,7 @@
       </w:tblGrid>
       <w:tr>
         <w:trPr>
-          <w:trHeight w:val="1150" w:hRule="atLeast"/>
+          <w:trHeight w:val="1150"/>
         </w:trPr>
         <w:tc>
           <w:tcPr>
@@ -3345,7 +2836,7 @@
       </w:tr>
       <w:tr>
         <w:trPr>
-          <w:trHeight w:val="550" w:hRule="atLeast"/>
+          <w:trHeight w:val="550"/>
         </w:trPr>
         <w:tc>
           <w:tcPr>
@@ -3378,7 +2869,6 @@
               <w:spacing w:before="0"/>
               <w:rPr>
                 <w:rFonts w:ascii="Times New Roman"/>
-                <w:sz w:val="22"/>
               </w:rPr>
             </w:pPr>
           </w:p>
@@ -3393,7 +2883,6 @@
               <w:spacing w:before="0"/>
               <w:rPr>
                 <w:rFonts w:ascii="Times New Roman"/>
-                <w:sz w:val="22"/>
               </w:rPr>
             </w:pPr>
           </w:p>
@@ -3407,14 +2896,8 @@
               <w:pStyle w:val="TableParagraph"/>
               <w:spacing w:before="106"/>
               <w:ind w:left="94"/>
-              <w:rPr>
-                <w:sz w:val="22"/>
-              </w:rPr>
-            </w:pPr>
-            <w:r>
-              <w:rPr>
-                <w:sz w:val="22"/>
-              </w:rPr>
+            </w:pPr>
+            <w:r>
               <w:t>x</w:t>
             </w:r>
           </w:p>
@@ -3429,7 +2912,6 @@
               <w:spacing w:before="0"/>
               <w:rPr>
                 <w:rFonts w:ascii="Times New Roman"/>
-                <w:sz w:val="22"/>
               </w:rPr>
             </w:pPr>
           </w:p>
@@ -3444,7 +2926,6 @@
               <w:spacing w:before="0"/>
               <w:rPr>
                 <w:rFonts w:ascii="Times New Roman"/>
-                <w:sz w:val="22"/>
               </w:rPr>
             </w:pPr>
           </w:p>
@@ -3458,14 +2939,8 @@
               <w:pStyle w:val="TableParagraph"/>
               <w:spacing w:before="106"/>
               <w:ind w:left="93"/>
-              <w:rPr>
-                <w:sz w:val="22"/>
-              </w:rPr>
-            </w:pPr>
-            <w:r>
-              <w:rPr>
-                <w:sz w:val="22"/>
-              </w:rPr>
+            </w:pPr>
+            <w:r>
               <w:t>x</w:t>
             </w:r>
           </w:p>
@@ -3480,7 +2955,6 @@
               <w:spacing w:before="0"/>
               <w:rPr>
                 <w:rFonts w:ascii="Times New Roman"/>
-                <w:sz w:val="22"/>
               </w:rPr>
             </w:pPr>
           </w:p>
@@ -3494,14 +2968,8 @@
               <w:pStyle w:val="TableParagraph"/>
               <w:spacing w:before="106"/>
               <w:ind w:left="92"/>
-              <w:rPr>
-                <w:sz w:val="22"/>
-              </w:rPr>
-            </w:pPr>
-            <w:r>
-              <w:rPr>
-                <w:sz w:val="22"/>
-              </w:rPr>
+            </w:pPr>
+            <w:r>
               <w:t>x</w:t>
             </w:r>
           </w:p>
@@ -3515,14 +2983,8 @@
               <w:pStyle w:val="TableParagraph"/>
               <w:spacing w:before="106"/>
               <w:ind w:left="91"/>
-              <w:rPr>
-                <w:sz w:val="22"/>
-              </w:rPr>
-            </w:pPr>
-            <w:r>
-              <w:rPr>
-                <w:sz w:val="22"/>
-              </w:rPr>
+            </w:pPr>
+            <w:r>
               <w:t>x</w:t>
             </w:r>
           </w:p>
@@ -3537,7 +2999,6 @@
               <w:spacing w:before="0"/>
               <w:rPr>
                 <w:rFonts w:ascii="Times New Roman"/>
-                <w:sz w:val="22"/>
               </w:rPr>
             </w:pPr>
           </w:p>
@@ -3552,7 +3013,6 @@
               <w:spacing w:before="0"/>
               <w:rPr>
                 <w:rFonts w:ascii="Times New Roman"/>
-                <w:sz w:val="22"/>
               </w:rPr>
             </w:pPr>
           </w:p>
@@ -3560,7 +3020,7 @@
       </w:tr>
       <w:tr>
         <w:trPr>
-          <w:trHeight w:val="685" w:hRule="atLeast"/>
+          <w:trHeight w:val="685"/>
         </w:trPr>
         <w:tc>
           <w:tcPr>
@@ -3569,7 +3029,7 @@
           <w:p>
             <w:pPr>
               <w:pStyle w:val="TableParagraph"/>
-              <w:spacing w:line="249" w:lineRule="auto" w:before="110"/>
+              <w:spacing w:before="110" w:line="249" w:lineRule="auto"/>
               <w:ind w:left="95" w:right="547"/>
               <w:rPr>
                 <w:sz w:val="20"/>
@@ -3593,7 +3053,6 @@
               <w:spacing w:before="0"/>
               <w:rPr>
                 <w:rFonts w:ascii="Times New Roman"/>
-                <w:sz w:val="22"/>
               </w:rPr>
             </w:pPr>
           </w:p>
@@ -3608,7 +3067,6 @@
               <w:spacing w:before="0"/>
               <w:rPr>
                 <w:rFonts w:ascii="Times New Roman"/>
-                <w:sz w:val="22"/>
               </w:rPr>
             </w:pPr>
           </w:p>
@@ -3623,7 +3081,6 @@
               <w:spacing w:before="0"/>
               <w:rPr>
                 <w:rFonts w:ascii="Times New Roman"/>
-                <w:sz w:val="22"/>
               </w:rPr>
             </w:pPr>
           </w:p>
@@ -3637,14 +3094,8 @@
               <w:pStyle w:val="TableParagraph"/>
               <w:spacing w:before="106"/>
               <w:ind w:left="94"/>
-              <w:rPr>
-                <w:sz w:val="22"/>
-              </w:rPr>
-            </w:pPr>
-            <w:r>
-              <w:rPr>
-                <w:sz w:val="22"/>
-              </w:rPr>
+            </w:pPr>
+            <w:r>
               <w:t>x</w:t>
             </w:r>
           </w:p>
@@ -3659,7 +3110,6 @@
               <w:spacing w:before="0"/>
               <w:rPr>
                 <w:rFonts w:ascii="Times New Roman"/>
-                <w:sz w:val="22"/>
               </w:rPr>
             </w:pPr>
           </w:p>
@@ -3674,7 +3124,6 @@
               <w:spacing w:before="0"/>
               <w:rPr>
                 <w:rFonts w:ascii="Times New Roman"/>
-                <w:sz w:val="22"/>
               </w:rPr>
             </w:pPr>
           </w:p>
@@ -3689,7 +3138,6 @@
               <w:spacing w:before="0"/>
               <w:rPr>
                 <w:rFonts w:ascii="Times New Roman"/>
-                <w:sz w:val="22"/>
               </w:rPr>
             </w:pPr>
           </w:p>
@@ -3703,14 +3151,8 @@
               <w:pStyle w:val="TableParagraph"/>
               <w:spacing w:before="106"/>
               <w:ind w:left="92"/>
-              <w:rPr>
-                <w:sz w:val="22"/>
-              </w:rPr>
-            </w:pPr>
-            <w:r>
-              <w:rPr>
-                <w:sz w:val="22"/>
-              </w:rPr>
+            </w:pPr>
+            <w:r>
               <w:t>x</w:t>
             </w:r>
           </w:p>
@@ -3724,14 +3166,8 @@
               <w:pStyle w:val="TableParagraph"/>
               <w:spacing w:before="106"/>
               <w:ind w:left="91"/>
-              <w:rPr>
-                <w:sz w:val="22"/>
-              </w:rPr>
-            </w:pPr>
-            <w:r>
-              <w:rPr>
-                <w:sz w:val="22"/>
-              </w:rPr>
+            </w:pPr>
+            <w:r>
               <w:t>x</w:t>
             </w:r>
           </w:p>
@@ -3746,7 +3182,6 @@
               <w:spacing w:before="0"/>
               <w:rPr>
                 <w:rFonts w:ascii="Times New Roman"/>
-                <w:sz w:val="22"/>
               </w:rPr>
             </w:pPr>
           </w:p>
@@ -3761,7 +3196,6 @@
               <w:spacing w:before="0"/>
               <w:rPr>
                 <w:rFonts w:ascii="Times New Roman"/>
-                <w:sz w:val="22"/>
               </w:rPr>
             </w:pPr>
           </w:p>
@@ -3769,7 +3203,7 @@
       </w:tr>
       <w:tr>
         <w:trPr>
-          <w:trHeight w:val="475" w:hRule="atLeast"/>
+          <w:trHeight w:val="475"/>
         </w:trPr>
         <w:tc>
           <w:tcPr>
@@ -3801,14 +3235,8 @@
               <w:pStyle w:val="TableParagraph"/>
               <w:spacing w:before="106"/>
               <w:ind w:left="217"/>
-              <w:rPr>
-                <w:sz w:val="22"/>
-              </w:rPr>
-            </w:pPr>
-            <w:r>
-              <w:rPr>
-                <w:sz w:val="22"/>
-              </w:rPr>
+            </w:pPr>
+            <w:r>
               <w:t>x</w:t>
             </w:r>
           </w:p>
@@ -3823,7 +3251,6 @@
               <w:spacing w:before="0"/>
               <w:rPr>
                 <w:rFonts w:ascii="Times New Roman"/>
-                <w:sz w:val="22"/>
               </w:rPr>
             </w:pPr>
           </w:p>
@@ -3838,7 +3265,6 @@
               <w:spacing w:before="0"/>
               <w:rPr>
                 <w:rFonts w:ascii="Times New Roman"/>
-                <w:sz w:val="22"/>
               </w:rPr>
             </w:pPr>
           </w:p>
@@ -3853,7 +3279,6 @@
               <w:spacing w:before="0"/>
               <w:rPr>
                 <w:rFonts w:ascii="Times New Roman"/>
-                <w:sz w:val="22"/>
               </w:rPr>
             </w:pPr>
           </w:p>
@@ -3868,7 +3293,6 @@
               <w:spacing w:before="0"/>
               <w:rPr>
                 <w:rFonts w:ascii="Times New Roman"/>
-                <w:sz w:val="22"/>
               </w:rPr>
             </w:pPr>
           </w:p>
@@ -3883,7 +3307,6 @@
               <w:spacing w:before="0"/>
               <w:rPr>
                 <w:rFonts w:ascii="Times New Roman"/>
-                <w:sz w:val="22"/>
               </w:rPr>
             </w:pPr>
           </w:p>
@@ -3897,14 +3320,8 @@
               <w:pStyle w:val="TableParagraph"/>
               <w:spacing w:before="106"/>
               <w:ind w:left="92"/>
-              <w:rPr>
-                <w:sz w:val="22"/>
-              </w:rPr>
-            </w:pPr>
-            <w:r>
-              <w:rPr>
-                <w:sz w:val="22"/>
-              </w:rPr>
+            </w:pPr>
+            <w:r>
               <w:t>x</w:t>
             </w:r>
           </w:p>
@@ -3919,7 +3336,6 @@
               <w:spacing w:before="0"/>
               <w:rPr>
                 <w:rFonts w:ascii="Times New Roman"/>
-                <w:sz w:val="22"/>
               </w:rPr>
             </w:pPr>
           </w:p>
@@ -3933,14 +3349,8 @@
               <w:pStyle w:val="TableParagraph"/>
               <w:spacing w:before="106"/>
               <w:ind w:left="91"/>
-              <w:rPr>
-                <w:sz w:val="22"/>
-              </w:rPr>
-            </w:pPr>
-            <w:r>
-              <w:rPr>
-                <w:sz w:val="22"/>
-              </w:rPr>
+            </w:pPr>
+            <w:r>
               <w:t>x</w:t>
             </w:r>
           </w:p>
@@ -3955,7 +3365,6 @@
               <w:spacing w:before="0"/>
               <w:rPr>
                 <w:rFonts w:ascii="Times New Roman"/>
-                <w:sz w:val="22"/>
               </w:rPr>
             </w:pPr>
           </w:p>
@@ -3970,7 +3379,6 @@
               <w:spacing w:before="0"/>
               <w:rPr>
                 <w:rFonts w:ascii="Times New Roman"/>
-                <w:sz w:val="22"/>
               </w:rPr>
             </w:pPr>
           </w:p>
@@ -3978,7 +3386,7 @@
       </w:tr>
       <w:tr>
         <w:trPr>
-          <w:trHeight w:val="745" w:hRule="atLeast"/>
+          <w:trHeight w:val="745"/>
         </w:trPr>
         <w:tc>
           <w:tcPr>
@@ -3987,16 +3395,10 @@
           <w:p>
             <w:pPr>
               <w:pStyle w:val="TableParagraph"/>
-              <w:spacing w:line="256" w:lineRule="auto" w:before="106"/>
+              <w:spacing w:before="106" w:line="256" w:lineRule="auto"/>
               <w:ind w:left="95" w:right="294"/>
-              <w:rPr>
-                <w:sz w:val="22"/>
-              </w:rPr>
-            </w:pPr>
-            <w:r>
-              <w:rPr>
-                <w:sz w:val="22"/>
-              </w:rPr>
+            </w:pPr>
+            <w:r>
               <w:t>Cambiar turno</w:t>
             </w:r>
           </w:p>
@@ -4011,7 +3413,6 @@
               <w:spacing w:before="0"/>
               <w:rPr>
                 <w:rFonts w:ascii="Times New Roman"/>
-                <w:sz w:val="22"/>
               </w:rPr>
             </w:pPr>
           </w:p>
@@ -4026,7 +3427,6 @@
               <w:spacing w:before="0"/>
               <w:rPr>
                 <w:rFonts w:ascii="Times New Roman"/>
-                <w:sz w:val="22"/>
               </w:rPr>
             </w:pPr>
           </w:p>
@@ -4041,7 +3441,6 @@
               <w:spacing w:before="0"/>
               <w:rPr>
                 <w:rFonts w:ascii="Times New Roman"/>
-                <w:sz w:val="22"/>
               </w:rPr>
             </w:pPr>
           </w:p>
@@ -4056,7 +3455,6 @@
               <w:spacing w:before="0"/>
               <w:rPr>
                 <w:rFonts w:ascii="Times New Roman"/>
-                <w:sz w:val="22"/>
               </w:rPr>
             </w:pPr>
           </w:p>
@@ -4070,14 +3468,8 @@
               <w:pStyle w:val="TableParagraph"/>
               <w:spacing w:before="106"/>
               <w:ind w:left="93"/>
-              <w:rPr>
-                <w:sz w:val="22"/>
-              </w:rPr>
-            </w:pPr>
-            <w:r>
-              <w:rPr>
-                <w:sz w:val="22"/>
-              </w:rPr>
+            </w:pPr>
+            <w:r>
               <w:t>x</w:t>
             </w:r>
           </w:p>
@@ -4091,14 +3483,8 @@
               <w:pStyle w:val="TableParagraph"/>
               <w:spacing w:before="106"/>
               <w:ind w:left="93"/>
-              <w:rPr>
-                <w:sz w:val="22"/>
-              </w:rPr>
-            </w:pPr>
-            <w:r>
-              <w:rPr>
-                <w:sz w:val="22"/>
-              </w:rPr>
+            </w:pPr>
+            <w:r>
               <w:t>x</w:t>
             </w:r>
           </w:p>
@@ -4113,7 +3499,6 @@
               <w:spacing w:before="0"/>
               <w:rPr>
                 <w:rFonts w:ascii="Times New Roman"/>
-                <w:sz w:val="22"/>
               </w:rPr>
             </w:pPr>
           </w:p>
@@ -4127,14 +3512,8 @@
               <w:pStyle w:val="TableParagraph"/>
               <w:spacing w:before="106"/>
               <w:ind w:left="92"/>
-              <w:rPr>
-                <w:sz w:val="22"/>
-              </w:rPr>
-            </w:pPr>
-            <w:r>
-              <w:rPr>
-                <w:sz w:val="22"/>
-              </w:rPr>
+            </w:pPr>
+            <w:r>
               <w:t>x</w:t>
             </w:r>
           </w:p>
@@ -4148,14 +3527,8 @@
               <w:pStyle w:val="TableParagraph"/>
               <w:spacing w:before="106"/>
               <w:ind w:left="91"/>
-              <w:rPr>
-                <w:sz w:val="22"/>
-              </w:rPr>
-            </w:pPr>
-            <w:r>
-              <w:rPr>
-                <w:sz w:val="22"/>
-              </w:rPr>
+            </w:pPr>
+            <w:r>
               <w:t>x</w:t>
             </w:r>
           </w:p>
@@ -4170,7 +3543,6 @@
               <w:spacing w:before="0"/>
               <w:rPr>
                 <w:rFonts w:ascii="Times New Roman"/>
-                <w:sz w:val="22"/>
               </w:rPr>
             </w:pPr>
           </w:p>
@@ -4185,23 +3557,43 @@
               <w:spacing w:before="0"/>
               <w:rPr>
                 <w:rFonts w:ascii="Times New Roman"/>
-                <w:sz w:val="22"/>
               </w:rPr>
             </w:pPr>
           </w:p>
         </w:tc>
       </w:tr>
     </w:tbl>
+    <w:p/>
     <w:sectPr>
       <w:pgSz w:w="11920" w:h="16860"/>
-      <w:pgMar w:header="0" w:footer="731" w:top="1600" w:bottom="920" w:left="1340" w:right="240"/>
+      <w:pgMar w:top="1600" w:right="240" w:bottom="920" w:left="1340" w:header="0" w:footer="731" w:gutter="0"/>
+      <w:cols w:space="720"/>
     </w:sectPr>
   </w:body>
 </w:document>
 </file>
 
+<file path=word/endnotes.xml><?xml version="1.0" encoding="utf-8"?>
+<w:endnotes xmlns:ve="http://schemas.openxmlformats.org/markup-compatibility/2006" xmlns:o="urn:schemas-microsoft-com:office:office" xmlns:r="http://schemas.openxmlformats.org/officeDocument/2006/relationships" xmlns:m="http://schemas.openxmlformats.org/officeDocument/2006/math" xmlns:v="urn:schemas-microsoft-com:vml" xmlns:wp="http://schemas.openxmlformats.org/drawingml/2006/wordprocessingDrawing" xmlns:w10="urn:schemas-microsoft-com:office:word" xmlns:w="http://schemas.openxmlformats.org/wordprocessingml/2006/main" xmlns:wne="http://schemas.microsoft.com/office/word/2006/wordml">
+  <w:endnote w:type="separator" w:id="-1">
+    <w:p>
+      <w:r>
+        <w:separator/>
+      </w:r>
+    </w:p>
+  </w:endnote>
+  <w:endnote w:type="continuationSeparator" w:id="0">
+    <w:p>
+      <w:r>
+        <w:continuationSeparator/>
+      </w:r>
+    </w:p>
+  </w:endnote>
+</w:endnotes>
+</file>
+
 <file path=word/footer1.xml><?xml version="1.0" encoding="utf-8"?>
-<w:ftr xmlns:ve="http://schemas.openxmlformats.org/markup-compatibility/2006" xmlns:o="urn:schemas-microsoft-com:office:office" xmlns:r="http://schemas.openxmlformats.org/officeDocument/2006/relationships" xmlns:m="http://schemas.openxmlformats.org/officeDocument/2006/math" xmlns:v="urn:schemas-microsoft-com:vml" xmlns:wp="http://schemas.openxmlformats.org/drawingml/2006/wordprocessingDrawing" xmlns:w10="urn:schemas-microsoft-com:office:word" xmlns:w="http://schemas.openxmlformats.org/wordprocessingml/2006/main" xmlns:wne="http://schemas.microsoft.com/office/word/2006/wordml" xmlns:a="http://schemas.openxmlformats.org/drawingml/2006/main" xmlns:pic="http://schemas.openxmlformats.org/drawingml/2006/picture" xml:space="preserve">
+<w:ftr xmlns:ve="http://schemas.openxmlformats.org/markup-compatibility/2006" xmlns:o="urn:schemas-microsoft-com:office:office" xmlns:r="http://schemas.openxmlformats.org/officeDocument/2006/relationships" xmlns:m="http://schemas.openxmlformats.org/officeDocument/2006/math" xmlns:v="urn:schemas-microsoft-com:vml" xmlns:wp="http://schemas.openxmlformats.org/drawingml/2006/wordprocessingDrawing" xmlns:w10="urn:schemas-microsoft-com:office:word" xmlns:w="http://schemas.openxmlformats.org/wordprocessingml/2006/main" xmlns:wne="http://schemas.microsoft.com/office/word/2006/wordml">
   <w:p>
     <w:pPr>
       <w:pStyle w:val="BodyText"/>
@@ -4211,50 +3603,35 @@
       </w:rPr>
     </w:pPr>
     <w:r>
-      <w:rPr/>
+      <w:rPr>
+        <w:noProof/>
+        <w:lang w:val="es-AR" w:eastAsia="es-AR"/>
+      </w:rPr>
       <w:pict>
-        <v:shapetype id="_x0000_t202" o:spt="202" coordsize="21600,21600" path="m,l,21600r21600,l21600,xe">
+        <v:shapetype id="_x0000_t202" coordsize="21600,21600" o:spt="202" path="m,l,21600r21600,l21600,xe">
           <v:stroke joinstyle="miter"/>
           <v:path gradientshapeok="t" o:connecttype="rect"/>
         </v:shapetype>
-        <v:shape style="position:absolute;margin-left:514.184082pt;margin-top:791.459106pt;width:12.15pt;height:14.35pt;mso-position-horizontal-relative:page;mso-position-vertical-relative:page;z-index:-15968768" type="#_x0000_t202" filled="false" stroked="false">
+        <v:shape id="_x0000_s2049" type="#_x0000_t202" style="position:absolute;margin-left:514.2pt;margin-top:791.45pt;width:12.15pt;height:14.35pt;z-index:-251656192;mso-position-horizontal-relative:page;mso-position-vertical-relative:page" filled="f" stroked="f">
           <v:textbox inset="0,0,0,0">
             <w:txbxContent>
               <w:p>
                 <w:pPr>
                   <w:spacing w:before="13"/>
-                  <w:ind w:left="60" w:right="0" w:firstLine="0"/>
-                  <w:jc w:val="left"/>
-                  <w:rPr>
-                    <w:sz w:val="22"/>
-                  </w:rPr>
+                  <w:ind w:left="60"/>
                 </w:pPr>
-                <w:r>
-                  <w:rPr/>
-                  <w:fldChar w:fldCharType="begin"/>
-                </w:r>
-                <w:r>
-                  <w:rPr>
-                    <w:sz w:val="22"/>
-                  </w:rPr>
-                  <w:instrText> PAGE </w:instrText>
-                </w:r>
-                <w:r>
-                  <w:rPr/>
-                  <w:fldChar w:fldCharType="separate"/>
-                </w:r>
-                <w:r>
-                  <w:rPr/>
-                  <w:t>7</w:t>
-                </w:r>
-                <w:r>
-                  <w:rPr/>
-                  <w:fldChar w:fldCharType="end"/>
-                </w:r>
+                <w:fldSimple w:instr=" PAGE ">
+                  <w:r>
+                    <w:rPr>
+                      <w:noProof/>
+                    </w:rPr>
+                    <w:t>2</w:t>
+                  </w:r>
+                </w:fldSimple>
               </w:p>
             </w:txbxContent>
           </v:textbox>
-          <w10:wrap type="none"/>
+          <w10:wrap anchorx="page" anchory="page"/>
         </v:shape>
       </w:pict>
     </w:r>
@@ -4262,50 +3639,280 @@
 </w:ftr>
 </file>
 
+<file path=word/footnotes.xml><?xml version="1.0" encoding="utf-8"?>
+<w:footnotes xmlns:ve="http://schemas.openxmlformats.org/markup-compatibility/2006" xmlns:o="urn:schemas-microsoft-com:office:office" xmlns:r="http://schemas.openxmlformats.org/officeDocument/2006/relationships" xmlns:m="http://schemas.openxmlformats.org/officeDocument/2006/math" xmlns:v="urn:schemas-microsoft-com:vml" xmlns:wp="http://schemas.openxmlformats.org/drawingml/2006/wordprocessingDrawing" xmlns:w10="urn:schemas-microsoft-com:office:word" xmlns:w="http://schemas.openxmlformats.org/wordprocessingml/2006/main" xmlns:wne="http://schemas.microsoft.com/office/word/2006/wordml">
+  <w:footnote w:type="separator" w:id="-1">
+    <w:p>
+      <w:r>
+        <w:separator/>
+      </w:r>
+    </w:p>
+  </w:footnote>
+  <w:footnote w:type="continuationSeparator" w:id="0">
+    <w:p>
+      <w:r>
+        <w:continuationSeparator/>
+      </w:r>
+    </w:p>
+  </w:footnote>
+</w:footnotes>
+</file>
+
 <file path=word/numbering.xml><?xml version="1.0" encoding="utf-8"?>
 <w:numbering xmlns:ve="http://schemas.openxmlformats.org/markup-compatibility/2006" xmlns:o="urn:schemas-microsoft-com:office:office" xmlns:r="http://schemas.openxmlformats.org/officeDocument/2006/relationships" xmlns:m="http://schemas.openxmlformats.org/officeDocument/2006/math" xmlns:v="urn:schemas-microsoft-com:vml" xmlns:wp="http://schemas.openxmlformats.org/drawingml/2006/wordprocessingDrawing" xmlns:w10="urn:schemas-microsoft-com:office:word" xmlns:w="http://schemas.openxmlformats.org/wordprocessingml/2006/main" xmlns:wne="http://schemas.microsoft.com/office/word/2006/wordml">
+  <w:abstractNum w:abstractNumId="0">
+    <w:nsid w:val="2DB94834"/>
+    <w:multiLevelType w:val="hybridMultilevel"/>
+    <w:tmpl w:val="FFFFFFFF"/>
+    <w:lvl w:ilvl="0" w:tplc="7544260E">
+      <w:numFmt w:val="bullet"/>
+      <w:lvlText w:val="●"/>
+      <w:lvlJc w:val="left"/>
+      <w:pPr>
+        <w:ind w:left="815" w:hanging="361"/>
+      </w:pPr>
+      <w:rPr>
+        <w:rFonts w:ascii="Arial" w:eastAsia="Times New Roman" w:hAnsi="Arial" w:hint="default"/>
+        <w:spacing w:val="-159"/>
+        <w:w w:val="100"/>
+        <w:sz w:val="22"/>
+      </w:rPr>
+    </w:lvl>
+    <w:lvl w:ilvl="1" w:tplc="380A6630">
+      <w:numFmt w:val="bullet"/>
+      <w:lvlText w:val="•"/>
+      <w:lvlJc w:val="left"/>
+      <w:pPr>
+        <w:ind w:left="1021" w:hanging="361"/>
+      </w:pPr>
+      <w:rPr>
+        <w:rFonts w:hint="default"/>
+      </w:rPr>
+    </w:lvl>
+    <w:lvl w:ilvl="2" w:tplc="DF2E7574">
+      <w:numFmt w:val="bullet"/>
+      <w:lvlText w:val="•"/>
+      <w:lvlJc w:val="left"/>
+      <w:pPr>
+        <w:ind w:left="1222" w:hanging="361"/>
+      </w:pPr>
+      <w:rPr>
+        <w:rFonts w:hint="default"/>
+      </w:rPr>
+    </w:lvl>
+    <w:lvl w:ilvl="3" w:tplc="3E4434E0">
+      <w:numFmt w:val="bullet"/>
+      <w:lvlText w:val="•"/>
+      <w:lvlJc w:val="left"/>
+      <w:pPr>
+        <w:ind w:left="1423" w:hanging="361"/>
+      </w:pPr>
+      <w:rPr>
+        <w:rFonts w:hint="default"/>
+      </w:rPr>
+    </w:lvl>
+    <w:lvl w:ilvl="4" w:tplc="F82A1C3A">
+      <w:numFmt w:val="bullet"/>
+      <w:lvlText w:val="•"/>
+      <w:lvlJc w:val="left"/>
+      <w:pPr>
+        <w:ind w:left="1625" w:hanging="361"/>
+      </w:pPr>
+      <w:rPr>
+        <w:rFonts w:hint="default"/>
+      </w:rPr>
+    </w:lvl>
+    <w:lvl w:ilvl="5" w:tplc="3D484768">
+      <w:numFmt w:val="bullet"/>
+      <w:lvlText w:val="•"/>
+      <w:lvlJc w:val="left"/>
+      <w:pPr>
+        <w:ind w:left="1826" w:hanging="361"/>
+      </w:pPr>
+      <w:rPr>
+        <w:rFonts w:hint="default"/>
+      </w:rPr>
+    </w:lvl>
+    <w:lvl w:ilvl="6" w:tplc="D5C69FA2">
+      <w:numFmt w:val="bullet"/>
+      <w:lvlText w:val="•"/>
+      <w:lvlJc w:val="left"/>
+      <w:pPr>
+        <w:ind w:left="2027" w:hanging="361"/>
+      </w:pPr>
+      <w:rPr>
+        <w:rFonts w:hint="default"/>
+      </w:rPr>
+    </w:lvl>
+    <w:lvl w:ilvl="7" w:tplc="8E00198E">
+      <w:numFmt w:val="bullet"/>
+      <w:lvlText w:val="•"/>
+      <w:lvlJc w:val="left"/>
+      <w:pPr>
+        <w:ind w:left="2229" w:hanging="361"/>
+      </w:pPr>
+      <w:rPr>
+        <w:rFonts w:hint="default"/>
+      </w:rPr>
+    </w:lvl>
+    <w:lvl w:ilvl="8" w:tplc="C6A4085A">
+      <w:numFmt w:val="bullet"/>
+      <w:lvlText w:val="•"/>
+      <w:lvlJc w:val="left"/>
+      <w:pPr>
+        <w:ind w:left="2430" w:hanging="361"/>
+      </w:pPr>
+      <w:rPr>
+        <w:rFonts w:hint="default"/>
+      </w:rPr>
+    </w:lvl>
+  </w:abstractNum>
+  <w:abstractNum w:abstractNumId="1">
+    <w:nsid w:val="5445319C"/>
+    <w:multiLevelType w:val="hybridMultilevel"/>
+    <w:tmpl w:val="FFFFFFFF"/>
+    <w:lvl w:ilvl="0" w:tplc="D748A222">
+      <w:numFmt w:val="bullet"/>
+      <w:lvlText w:val="●"/>
+      <w:lvlJc w:val="left"/>
+      <w:pPr>
+        <w:ind w:left="821" w:hanging="361"/>
+      </w:pPr>
+      <w:rPr>
+        <w:rFonts w:ascii="Arial" w:eastAsia="Times New Roman" w:hAnsi="Arial" w:hint="default"/>
+        <w:spacing w:val="-159"/>
+        <w:w w:val="100"/>
+        <w:sz w:val="22"/>
+      </w:rPr>
+    </w:lvl>
+    <w:lvl w:ilvl="1" w:tplc="5AD2C1F0">
+      <w:numFmt w:val="bullet"/>
+      <w:lvlText w:val="•"/>
+      <w:lvlJc w:val="left"/>
+      <w:pPr>
+        <w:ind w:left="825" w:hanging="361"/>
+      </w:pPr>
+      <w:rPr>
+        <w:rFonts w:hint="default"/>
+      </w:rPr>
+    </w:lvl>
+    <w:lvl w:ilvl="2" w:tplc="B7BA03A0">
+      <w:numFmt w:val="bullet"/>
+      <w:lvlText w:val="•"/>
+      <w:lvlJc w:val="left"/>
+      <w:pPr>
+        <w:ind w:left="830" w:hanging="361"/>
+      </w:pPr>
+      <w:rPr>
+        <w:rFonts w:hint="default"/>
+      </w:rPr>
+    </w:lvl>
+    <w:lvl w:ilvl="3" w:tplc="703AF8A0">
+      <w:numFmt w:val="bullet"/>
+      <w:lvlText w:val="•"/>
+      <w:lvlJc w:val="left"/>
+      <w:pPr>
+        <w:ind w:left="835" w:hanging="361"/>
+      </w:pPr>
+      <w:rPr>
+        <w:rFonts w:hint="default"/>
+      </w:rPr>
+    </w:lvl>
+    <w:lvl w:ilvl="4" w:tplc="B368142C">
+      <w:numFmt w:val="bullet"/>
+      <w:lvlText w:val="•"/>
+      <w:lvlJc w:val="left"/>
+      <w:pPr>
+        <w:ind w:left="841" w:hanging="361"/>
+      </w:pPr>
+      <w:rPr>
+        <w:rFonts w:hint="default"/>
+      </w:rPr>
+    </w:lvl>
+    <w:lvl w:ilvl="5" w:tplc="3F4CC5CE">
+      <w:numFmt w:val="bullet"/>
+      <w:lvlText w:val="•"/>
+      <w:lvlJc w:val="left"/>
+      <w:pPr>
+        <w:ind w:left="846" w:hanging="361"/>
+      </w:pPr>
+      <w:rPr>
+        <w:rFonts w:hint="default"/>
+      </w:rPr>
+    </w:lvl>
+    <w:lvl w:ilvl="6" w:tplc="2CDAFD2E">
+      <w:numFmt w:val="bullet"/>
+      <w:lvlText w:val="•"/>
+      <w:lvlJc w:val="left"/>
+      <w:pPr>
+        <w:ind w:left="851" w:hanging="361"/>
+      </w:pPr>
+      <w:rPr>
+        <w:rFonts w:hint="default"/>
+      </w:rPr>
+    </w:lvl>
+    <w:lvl w:ilvl="7" w:tplc="7B4A534E">
+      <w:numFmt w:val="bullet"/>
+      <w:lvlText w:val="•"/>
+      <w:lvlJc w:val="left"/>
+      <w:pPr>
+        <w:ind w:left="857" w:hanging="361"/>
+      </w:pPr>
+      <w:rPr>
+        <w:rFonts w:hint="default"/>
+      </w:rPr>
+    </w:lvl>
+    <w:lvl w:ilvl="8" w:tplc="3D9852CE">
+      <w:numFmt w:val="bullet"/>
+      <w:lvlText w:val="•"/>
+      <w:lvlJc w:val="left"/>
+      <w:pPr>
+        <w:ind w:left="862" w:hanging="361"/>
+      </w:pPr>
+      <w:rPr>
+        <w:rFonts w:hint="default"/>
+      </w:rPr>
+    </w:lvl>
+  </w:abstractNum>
   <w:abstractNum w:abstractNumId="2">
+    <w:nsid w:val="7DE7536F"/>
     <w:multiLevelType w:val="hybridMultilevel"/>
-    <w:lvl w:ilvl="0">
+    <w:tmpl w:val="FFFFFFFF"/>
+    <w:lvl w:ilvl="0" w:tplc="07FE1752">
       <w:start w:val="1"/>
       <w:numFmt w:val="decimal"/>
       <w:lvlText w:val="%1."/>
       <w:lvlJc w:val="left"/>
       <w:pPr>
         <w:ind w:left="821" w:hanging="721"/>
-        <w:jc w:val="left"/>
       </w:pPr>
       <w:rPr>
-        <w:rFonts w:hint="default" w:ascii="Arial" w:hAnsi="Arial" w:eastAsia="Arial" w:cs="Arial"/>
+        <w:rFonts w:ascii="Arial" w:eastAsia="Times New Roman" w:hAnsi="Arial" w:cs="Arial" w:hint="default"/>
         <w:b/>
         <w:bCs/>
         <w:spacing w:val="-1"/>
         <w:w w:val="100"/>
         <w:sz w:val="28"/>
         <w:szCs w:val="28"/>
-        <w:lang w:val="es-ES" w:eastAsia="en-US" w:bidi="ar-SA"/>
       </w:rPr>
     </w:lvl>
-    <w:lvl w:ilvl="1">
+    <w:lvl w:ilvl="1" w:tplc="097A04EC">
       <w:start w:val="1"/>
       <w:numFmt w:val="decimal"/>
       <w:lvlText w:val="%1.%2"/>
       <w:lvlJc w:val="left"/>
       <w:pPr>
         <w:ind w:left="821" w:hanging="721"/>
-        <w:jc w:val="left"/>
       </w:pPr>
       <w:rPr>
-        <w:rFonts w:hint="default"/>
+        <w:rFonts w:cs="Times New Roman" w:hint="default"/>
         <w:b/>
         <w:bCs/>
         <w:spacing w:val="-1"/>
         <w:w w:val="100"/>
-        <w:lang w:val="es-ES" w:eastAsia="en-US" w:bidi="ar-SA"/>
       </w:rPr>
     </w:lvl>
-    <w:lvl w:ilvl="2">
-      <w:start w:val="0"/>
+    <w:lvl w:ilvl="2" w:tplc="1D4403D4">
       <w:numFmt w:val="bullet"/>
       <w:lvlText w:val="•"/>
       <w:lvlJc w:val="left"/>
@@ -4314,11 +3921,9 @@
       </w:pPr>
       <w:rPr>
         <w:rFonts w:hint="default"/>
-        <w:lang w:val="es-ES" w:eastAsia="en-US" w:bidi="ar-SA"/>
       </w:rPr>
     </w:lvl>
-    <w:lvl w:ilvl="3">
-      <w:start w:val="0"/>
+    <w:lvl w:ilvl="3" w:tplc="4C340056">
       <w:numFmt w:val="bullet"/>
       <w:lvlText w:val="•"/>
       <w:lvlJc w:val="left"/>
@@ -4327,11 +3932,9 @@
       </w:pPr>
       <w:rPr>
         <w:rFonts w:hint="default"/>
-        <w:lang w:val="es-ES" w:eastAsia="en-US" w:bidi="ar-SA"/>
       </w:rPr>
     </w:lvl>
-    <w:lvl w:ilvl="4">
-      <w:start w:val="0"/>
+    <w:lvl w:ilvl="4" w:tplc="645C8DBA">
       <w:numFmt w:val="bullet"/>
       <w:lvlText w:val="•"/>
       <w:lvlJc w:val="left"/>
@@ -4340,11 +3943,9 @@
       </w:pPr>
       <w:rPr>
         <w:rFonts w:hint="default"/>
-        <w:lang w:val="es-ES" w:eastAsia="en-US" w:bidi="ar-SA"/>
       </w:rPr>
     </w:lvl>
-    <w:lvl w:ilvl="5">
-      <w:start w:val="0"/>
+    <w:lvl w:ilvl="5" w:tplc="9EF258B2">
       <w:numFmt w:val="bullet"/>
       <w:lvlText w:val="•"/>
       <w:lvlJc w:val="left"/>
@@ -4353,11 +3954,9 @@
       </w:pPr>
       <w:rPr>
         <w:rFonts w:hint="default"/>
-        <w:lang w:val="es-ES" w:eastAsia="en-US" w:bidi="ar-SA"/>
       </w:rPr>
     </w:lvl>
-    <w:lvl w:ilvl="6">
-      <w:start w:val="0"/>
+    <w:lvl w:ilvl="6" w:tplc="17D835B4">
       <w:numFmt w:val="bullet"/>
       <w:lvlText w:val="•"/>
       <w:lvlJc w:val="left"/>
@@ -4366,11 +3965,9 @@
       </w:pPr>
       <w:rPr>
         <w:rFonts w:hint="default"/>
-        <w:lang w:val="es-ES" w:eastAsia="en-US" w:bidi="ar-SA"/>
       </w:rPr>
     </w:lvl>
-    <w:lvl w:ilvl="7">
-      <w:start w:val="0"/>
+    <w:lvl w:ilvl="7" w:tplc="934C6F8E">
       <w:numFmt w:val="bullet"/>
       <w:lvlText w:val="•"/>
       <w:lvlJc w:val="left"/>
@@ -4379,11 +3976,9 @@
       </w:pPr>
       <w:rPr>
         <w:rFonts w:hint="default"/>
-        <w:lang w:val="es-ES" w:eastAsia="en-US" w:bidi="ar-SA"/>
       </w:rPr>
     </w:lvl>
-    <w:lvl w:ilvl="8">
-      <w:start w:val="0"/>
+    <w:lvl w:ilvl="8" w:tplc="0ED8CAA2">
       <w:numFmt w:val="bullet"/>
       <w:lvlText w:val="•"/>
       <w:lvlJc w:val="left"/>
@@ -4392,266 +3987,17 @@
       </w:pPr>
       <w:rPr>
         <w:rFonts w:hint="default"/>
-        <w:lang w:val="es-ES" w:eastAsia="en-US" w:bidi="ar-SA"/>
       </w:rPr>
     </w:lvl>
   </w:abstractNum>
-  <w:abstractNum w:abstractNumId="1">
-    <w:multiLevelType w:val="hybridMultilevel"/>
-    <w:lvl w:ilvl="0">
-      <w:start w:val="0"/>
-      <w:numFmt w:val="bullet"/>
-      <w:lvlText w:val="●"/>
-      <w:lvlJc w:val="left"/>
-      <w:pPr>
-        <w:ind w:left="815" w:hanging="361"/>
-      </w:pPr>
-      <w:rPr>
-        <w:rFonts w:hint="default" w:ascii="Arial" w:hAnsi="Arial" w:eastAsia="Arial" w:cs="Arial"/>
-        <w:spacing w:val="-159"/>
-        <w:w w:val="100"/>
-        <w:sz w:val="22"/>
-        <w:szCs w:val="22"/>
-        <w:lang w:val="es-ES" w:eastAsia="en-US" w:bidi="ar-SA"/>
-      </w:rPr>
-    </w:lvl>
-    <w:lvl w:ilvl="1">
-      <w:start w:val="0"/>
-      <w:numFmt w:val="bullet"/>
-      <w:lvlText w:val="•"/>
-      <w:lvlJc w:val="left"/>
-      <w:pPr>
-        <w:ind w:left="1021" w:hanging="361"/>
-      </w:pPr>
-      <w:rPr>
-        <w:rFonts w:hint="default"/>
-        <w:lang w:val="es-ES" w:eastAsia="en-US" w:bidi="ar-SA"/>
-      </w:rPr>
-    </w:lvl>
-    <w:lvl w:ilvl="2">
-      <w:start w:val="0"/>
-      <w:numFmt w:val="bullet"/>
-      <w:lvlText w:val="•"/>
-      <w:lvlJc w:val="left"/>
-      <w:pPr>
-        <w:ind w:left="1222" w:hanging="361"/>
-      </w:pPr>
-      <w:rPr>
-        <w:rFonts w:hint="default"/>
-        <w:lang w:val="es-ES" w:eastAsia="en-US" w:bidi="ar-SA"/>
-      </w:rPr>
-    </w:lvl>
-    <w:lvl w:ilvl="3">
-      <w:start w:val="0"/>
-      <w:numFmt w:val="bullet"/>
-      <w:lvlText w:val="•"/>
-      <w:lvlJc w:val="left"/>
-      <w:pPr>
-        <w:ind w:left="1423" w:hanging="361"/>
-      </w:pPr>
-      <w:rPr>
-        <w:rFonts w:hint="default"/>
-        <w:lang w:val="es-ES" w:eastAsia="en-US" w:bidi="ar-SA"/>
-      </w:rPr>
-    </w:lvl>
-    <w:lvl w:ilvl="4">
-      <w:start w:val="0"/>
-      <w:numFmt w:val="bullet"/>
-      <w:lvlText w:val="•"/>
-      <w:lvlJc w:val="left"/>
-      <w:pPr>
-        <w:ind w:left="1625" w:hanging="361"/>
-      </w:pPr>
-      <w:rPr>
-        <w:rFonts w:hint="default"/>
-        <w:lang w:val="es-ES" w:eastAsia="en-US" w:bidi="ar-SA"/>
-      </w:rPr>
-    </w:lvl>
-    <w:lvl w:ilvl="5">
-      <w:start w:val="0"/>
-      <w:numFmt w:val="bullet"/>
-      <w:lvlText w:val="•"/>
-      <w:lvlJc w:val="left"/>
-      <w:pPr>
-        <w:ind w:left="1826" w:hanging="361"/>
-      </w:pPr>
-      <w:rPr>
-        <w:rFonts w:hint="default"/>
-        <w:lang w:val="es-ES" w:eastAsia="en-US" w:bidi="ar-SA"/>
-      </w:rPr>
-    </w:lvl>
-    <w:lvl w:ilvl="6">
-      <w:start w:val="0"/>
-      <w:numFmt w:val="bullet"/>
-      <w:lvlText w:val="•"/>
-      <w:lvlJc w:val="left"/>
-      <w:pPr>
-        <w:ind w:left="2027" w:hanging="361"/>
-      </w:pPr>
-      <w:rPr>
-        <w:rFonts w:hint="default"/>
-        <w:lang w:val="es-ES" w:eastAsia="en-US" w:bidi="ar-SA"/>
-      </w:rPr>
-    </w:lvl>
-    <w:lvl w:ilvl="7">
-      <w:start w:val="0"/>
-      <w:numFmt w:val="bullet"/>
-      <w:lvlText w:val="•"/>
-      <w:lvlJc w:val="left"/>
-      <w:pPr>
-        <w:ind w:left="2229" w:hanging="361"/>
-      </w:pPr>
-      <w:rPr>
-        <w:rFonts w:hint="default"/>
-        <w:lang w:val="es-ES" w:eastAsia="en-US" w:bidi="ar-SA"/>
-      </w:rPr>
-    </w:lvl>
-    <w:lvl w:ilvl="8">
-      <w:start w:val="0"/>
-      <w:numFmt w:val="bullet"/>
-      <w:lvlText w:val="•"/>
-      <w:lvlJc w:val="left"/>
-      <w:pPr>
-        <w:ind w:left="2430" w:hanging="361"/>
-      </w:pPr>
-      <w:rPr>
-        <w:rFonts w:hint="default"/>
-        <w:lang w:val="es-ES" w:eastAsia="en-US" w:bidi="ar-SA"/>
-      </w:rPr>
-    </w:lvl>
-  </w:abstractNum>
-  <w:abstractNum w:abstractNumId="0">
-    <w:multiLevelType w:val="hybridMultilevel"/>
-    <w:lvl w:ilvl="0">
-      <w:start w:val="0"/>
-      <w:numFmt w:val="bullet"/>
-      <w:lvlText w:val="●"/>
-      <w:lvlJc w:val="left"/>
-      <w:pPr>
-        <w:ind w:left="821" w:hanging="361"/>
-      </w:pPr>
-      <w:rPr>
-        <w:rFonts w:hint="default" w:ascii="Arial" w:hAnsi="Arial" w:eastAsia="Arial" w:cs="Arial"/>
-        <w:spacing w:val="-159"/>
-        <w:w w:val="100"/>
-        <w:sz w:val="22"/>
-        <w:szCs w:val="22"/>
-        <w:lang w:val="es-ES" w:eastAsia="en-US" w:bidi="ar-SA"/>
-      </w:rPr>
-    </w:lvl>
-    <w:lvl w:ilvl="1">
-      <w:start w:val="0"/>
-      <w:numFmt w:val="bullet"/>
-      <w:lvlText w:val="•"/>
-      <w:lvlJc w:val="left"/>
-      <w:pPr>
-        <w:ind w:left="825" w:hanging="361"/>
-      </w:pPr>
-      <w:rPr>
-        <w:rFonts w:hint="default"/>
-        <w:lang w:val="es-ES" w:eastAsia="en-US" w:bidi="ar-SA"/>
-      </w:rPr>
-    </w:lvl>
-    <w:lvl w:ilvl="2">
-      <w:start w:val="0"/>
-      <w:numFmt w:val="bullet"/>
-      <w:lvlText w:val="•"/>
-      <w:lvlJc w:val="left"/>
-      <w:pPr>
-        <w:ind w:left="830" w:hanging="361"/>
-      </w:pPr>
-      <w:rPr>
-        <w:rFonts w:hint="default"/>
-        <w:lang w:val="es-ES" w:eastAsia="en-US" w:bidi="ar-SA"/>
-      </w:rPr>
-    </w:lvl>
-    <w:lvl w:ilvl="3">
-      <w:start w:val="0"/>
-      <w:numFmt w:val="bullet"/>
-      <w:lvlText w:val="•"/>
-      <w:lvlJc w:val="left"/>
-      <w:pPr>
-        <w:ind w:left="835" w:hanging="361"/>
-      </w:pPr>
-      <w:rPr>
-        <w:rFonts w:hint="default"/>
-        <w:lang w:val="es-ES" w:eastAsia="en-US" w:bidi="ar-SA"/>
-      </w:rPr>
-    </w:lvl>
-    <w:lvl w:ilvl="4">
-      <w:start w:val="0"/>
-      <w:numFmt w:val="bullet"/>
-      <w:lvlText w:val="•"/>
-      <w:lvlJc w:val="left"/>
-      <w:pPr>
-        <w:ind w:left="841" w:hanging="361"/>
-      </w:pPr>
-      <w:rPr>
-        <w:rFonts w:hint="default"/>
-        <w:lang w:val="es-ES" w:eastAsia="en-US" w:bidi="ar-SA"/>
-      </w:rPr>
-    </w:lvl>
-    <w:lvl w:ilvl="5">
-      <w:start w:val="0"/>
-      <w:numFmt w:val="bullet"/>
-      <w:lvlText w:val="•"/>
-      <w:lvlJc w:val="left"/>
-      <w:pPr>
-        <w:ind w:left="846" w:hanging="361"/>
-      </w:pPr>
-      <w:rPr>
-        <w:rFonts w:hint="default"/>
-        <w:lang w:val="es-ES" w:eastAsia="en-US" w:bidi="ar-SA"/>
-      </w:rPr>
-    </w:lvl>
-    <w:lvl w:ilvl="6">
-      <w:start w:val="0"/>
-      <w:numFmt w:val="bullet"/>
-      <w:lvlText w:val="•"/>
-      <w:lvlJc w:val="left"/>
-      <w:pPr>
-        <w:ind w:left="851" w:hanging="361"/>
-      </w:pPr>
-      <w:rPr>
-        <w:rFonts w:hint="default"/>
-        <w:lang w:val="es-ES" w:eastAsia="en-US" w:bidi="ar-SA"/>
-      </w:rPr>
-    </w:lvl>
-    <w:lvl w:ilvl="7">
-      <w:start w:val="0"/>
-      <w:numFmt w:val="bullet"/>
-      <w:lvlText w:val="•"/>
-      <w:lvlJc w:val="left"/>
-      <w:pPr>
-        <w:ind w:left="857" w:hanging="361"/>
-      </w:pPr>
-      <w:rPr>
-        <w:rFonts w:hint="default"/>
-        <w:lang w:val="es-ES" w:eastAsia="en-US" w:bidi="ar-SA"/>
-      </w:rPr>
-    </w:lvl>
-    <w:lvl w:ilvl="8">
-      <w:start w:val="0"/>
-      <w:numFmt w:val="bullet"/>
-      <w:lvlText w:val="•"/>
-      <w:lvlJc w:val="left"/>
-      <w:pPr>
-        <w:ind w:left="862" w:hanging="361"/>
-      </w:pPr>
-      <w:rPr>
-        <w:rFonts w:hint="default"/>
-        <w:lang w:val="es-ES" w:eastAsia="en-US" w:bidi="ar-SA"/>
-      </w:rPr>
-    </w:lvl>
-  </w:abstractNum>
-  <w:num w:numId="3">
+  <w:num w:numId="1">
     <w:abstractNumId w:val="2"/>
   </w:num>
   <w:num w:numId="2">
+    <w:abstractNumId w:val="0"/>
+  </w:num>
+  <w:num w:numId="3">
     <w:abstractNumId w:val="1"/>
-  </w:num>
-  <w:num w:numId="1">
-    <w:abstractNumId w:val="0"/>
   </w:num>
 </w:numbering>
 </file>
@@ -4661,32 +4007,212 @@
   <w:docDefaults>
     <w:rPrDefault>
       <w:rPr>
-        <w:rFonts w:cstheme="minorBidi" w:hAnsiTheme="minorHAnsi" w:eastAsiaTheme="minorHAnsi" w:asciiTheme="minorHAnsi"/>
+        <w:rFonts w:ascii="Calibri" w:eastAsia="Calibri" w:hAnsi="Calibri" w:cs="Times New Roman"/>
         <w:sz w:val="22"/>
         <w:szCs w:val="22"/>
-        <w:lang w:val="en-US" w:bidi="ar-SA" w:eastAsia="en-US"/>
+        <w:lang w:val="es-AR" w:eastAsia="es-AR" w:bidi="ar-SA"/>
       </w:rPr>
     </w:rPrDefault>
-    <w:pPrDefault>
-      <w:pPr>
-        <w:widowControl w:val="0"/>
-        <w:autoSpaceDE w:val="0"/>
-        <w:autoSpaceDN w:val="0"/>
-        <w:spacing w:lineRule="auto" w:line="240" w:before="0" w:after="0"/>
-        <w:ind w:left="0" w:right="0"/>
-        <w:jc w:val="left"/>
-      </w:pPr>
-    </w:pPrDefault>
+    <w:pPrDefault/>
   </w:docDefaults>
-  <w:style w:styleId="DefaultParagraphFont" w:default="1" w:type="character">
+  <w:latentStyles w:defLockedState="0" w:defUIPriority="99" w:defSemiHidden="1" w:defUnhideWhenUsed="1" w:defQFormat="0" w:count="267">
+    <w:lsdException w:name="Normal" w:locked="1" w:semiHidden="0" w:uiPriority="0" w:unhideWhenUsed="0" w:qFormat="1"/>
+    <w:lsdException w:name="heading 1" w:locked="1" w:semiHidden="0" w:uiPriority="0" w:unhideWhenUsed="0" w:qFormat="1"/>
+    <w:lsdException w:name="heading 2" w:locked="1" w:semiHidden="0" w:uiPriority="0" w:unhideWhenUsed="0" w:qFormat="1"/>
+    <w:lsdException w:name="heading 3" w:locked="1" w:uiPriority="0" w:qFormat="1"/>
+    <w:lsdException w:name="heading 4" w:locked="1" w:uiPriority="0" w:qFormat="1"/>
+    <w:lsdException w:name="heading 5" w:locked="1" w:uiPriority="0" w:qFormat="1"/>
+    <w:lsdException w:name="heading 6" w:locked="1" w:uiPriority="0" w:qFormat="1"/>
+    <w:lsdException w:name="heading 7" w:locked="1" w:uiPriority="0" w:qFormat="1"/>
+    <w:lsdException w:name="heading 8" w:locked="1" w:uiPriority="0" w:qFormat="1"/>
+    <w:lsdException w:name="heading 9" w:locked="1" w:uiPriority="0" w:qFormat="1"/>
+    <w:lsdException w:name="toc 1" w:locked="1" w:semiHidden="0" w:uiPriority="0" w:unhideWhenUsed="0"/>
+    <w:lsdException w:name="toc 2" w:locked="1" w:semiHidden="0" w:uiPriority="0" w:unhideWhenUsed="0"/>
+    <w:lsdException w:name="toc 3" w:locked="1" w:semiHidden="0" w:uiPriority="0" w:unhideWhenUsed="0"/>
+    <w:lsdException w:name="toc 4" w:locked="1" w:semiHidden="0" w:uiPriority="0" w:unhideWhenUsed="0"/>
+    <w:lsdException w:name="toc 5" w:locked="1" w:semiHidden="0" w:uiPriority="0" w:unhideWhenUsed="0"/>
+    <w:lsdException w:name="toc 6" w:locked="1" w:semiHidden="0" w:uiPriority="0" w:unhideWhenUsed="0"/>
+    <w:lsdException w:name="toc 7" w:locked="1" w:semiHidden="0" w:uiPriority="0" w:unhideWhenUsed="0"/>
+    <w:lsdException w:name="toc 8" w:locked="1" w:semiHidden="0" w:uiPriority="0" w:unhideWhenUsed="0"/>
+    <w:lsdException w:name="toc 9" w:locked="1" w:semiHidden="0" w:uiPriority="0" w:unhideWhenUsed="0"/>
+    <w:lsdException w:name="caption" w:locked="1" w:uiPriority="0" w:qFormat="1"/>
+    <w:lsdException w:name="Title" w:locked="1" w:semiHidden="0" w:uiPriority="0" w:unhideWhenUsed="0" w:qFormat="1"/>
+    <w:lsdException w:name="Default Paragraph Font" w:locked="1" w:semiHidden="0" w:uiPriority="0" w:unhideWhenUsed="0"/>
+    <w:lsdException w:name="Subtitle" w:locked="1" w:semiHidden="0" w:uiPriority="0" w:unhideWhenUsed="0" w:qFormat="1"/>
+    <w:lsdException w:name="Strong" w:locked="1" w:semiHidden="0" w:uiPriority="0" w:unhideWhenUsed="0" w:qFormat="1"/>
+    <w:lsdException w:name="Emphasis" w:locked="1" w:semiHidden="0" w:uiPriority="0" w:unhideWhenUsed="0" w:qFormat="1"/>
+    <w:lsdException w:name="Table Grid" w:locked="1" w:semiHidden="0" w:uiPriority="0" w:unhideWhenUsed="0"/>
+    <w:lsdException w:name="Placeholder Text" w:unhideWhenUsed="0"/>
+    <w:lsdException w:name="No Spacing" w:semiHidden="0" w:uiPriority="1" w:unhideWhenUsed="0" w:qFormat="1"/>
+    <w:lsdException w:name="Light Shading" w:semiHidden="0" w:uiPriority="60" w:unhideWhenUsed="0"/>
+    <w:lsdException w:name="Light List" w:semiHidden="0" w:uiPriority="61" w:unhideWhenUsed="0"/>
+    <w:lsdException w:name="Light Grid" w:semiHidden="0" w:uiPriority="62" w:unhideWhenUsed="0"/>
+    <w:lsdException w:name="Medium Shading 1" w:semiHidden="0" w:uiPriority="63" w:unhideWhenUsed="0"/>
+    <w:lsdException w:name="Medium Shading 2" w:semiHidden="0" w:uiPriority="64" w:unhideWhenUsed="0"/>
+    <w:lsdException w:name="Medium List 1" w:semiHidden="0" w:uiPriority="65" w:unhideWhenUsed="0"/>
+    <w:lsdException w:name="Medium List 2" w:semiHidden="0" w:uiPriority="66" w:unhideWhenUsed="0"/>
+    <w:lsdException w:name="Medium Grid 1" w:semiHidden="0" w:uiPriority="67" w:unhideWhenUsed="0"/>
+    <w:lsdException w:name="Medium Grid 2" w:semiHidden="0" w:uiPriority="68" w:unhideWhenUsed="0"/>
+    <w:lsdException w:name="Medium Grid 3" w:semiHidden="0" w:uiPriority="69" w:unhideWhenUsed="0"/>
+    <w:lsdException w:name="Dark List" w:semiHidden="0" w:uiPriority="70" w:unhideWhenUsed="0"/>
+    <w:lsdException w:name="Colorful Shading" w:semiHidden="0" w:uiPriority="71" w:unhideWhenUsed="0"/>
+    <w:lsdException w:name="Colorful List" w:semiHidden="0" w:uiPriority="72" w:unhideWhenUsed="0"/>
+    <w:lsdException w:name="Colorful Grid" w:semiHidden="0" w:uiPriority="73" w:unhideWhenUsed="0"/>
+    <w:lsdException w:name="Light Shading Accent 1" w:semiHidden="0" w:uiPriority="60" w:unhideWhenUsed="0"/>
+    <w:lsdException w:name="Light List Accent 1" w:semiHidden="0" w:uiPriority="61" w:unhideWhenUsed="0"/>
+    <w:lsdException w:name="Light Grid Accent 1" w:semiHidden="0" w:uiPriority="62" w:unhideWhenUsed="0"/>
+    <w:lsdException w:name="Medium Shading 1 Accent 1" w:semiHidden="0" w:uiPriority="63" w:unhideWhenUsed="0"/>
+    <w:lsdException w:name="Medium Shading 2 Accent 1" w:semiHidden="0" w:uiPriority="64" w:unhideWhenUsed="0"/>
+    <w:lsdException w:name="Medium List 1 Accent 1" w:semiHidden="0" w:uiPriority="65" w:unhideWhenUsed="0"/>
+    <w:lsdException w:name="Revision" w:unhideWhenUsed="0"/>
+    <w:lsdException w:name="List Paragraph" w:semiHidden="0" w:uiPriority="34" w:unhideWhenUsed="0" w:qFormat="1"/>
+    <w:lsdException w:name="Quote" w:semiHidden="0" w:uiPriority="29" w:unhideWhenUsed="0" w:qFormat="1"/>
+    <w:lsdException w:name="Intense Quote" w:semiHidden="0" w:uiPriority="30" w:unhideWhenUsed="0" w:qFormat="1"/>
+    <w:lsdException w:name="Medium List 2 Accent 1" w:semiHidden="0" w:uiPriority="66" w:unhideWhenUsed="0"/>
+    <w:lsdException w:name="Medium Grid 1 Accent 1" w:semiHidden="0" w:uiPriority="67" w:unhideWhenUsed="0"/>
+    <w:lsdException w:name="Medium Grid 2 Accent 1" w:semiHidden="0" w:uiPriority="68" w:unhideWhenUsed="0"/>
+    <w:lsdException w:name="Medium Grid 3 Accent 1" w:semiHidden="0" w:uiPriority="69" w:unhideWhenUsed="0"/>
+    <w:lsdException w:name="Dark List Accent 1" w:semiHidden="0" w:uiPriority="70" w:unhideWhenUsed="0"/>
+    <w:lsdException w:name="Colorful Shading Accent 1" w:semiHidden="0" w:uiPriority="71" w:unhideWhenUsed="0"/>
+    <w:lsdException w:name="Colorful List Accent 1" w:semiHidden="0" w:uiPriority="72" w:unhideWhenUsed="0"/>
+    <w:lsdException w:name="Colorful Grid Accent 1" w:semiHidden="0" w:uiPriority="73" w:unhideWhenUsed="0"/>
+    <w:lsdException w:name="Light Shading Accent 2" w:semiHidden="0" w:uiPriority="60" w:unhideWhenUsed="0"/>
+    <w:lsdException w:name="Light List Accent 2" w:semiHidden="0" w:uiPriority="61" w:unhideWhenUsed="0"/>
+    <w:lsdException w:name="Light Grid Accent 2" w:semiHidden="0" w:uiPriority="62" w:unhideWhenUsed="0"/>
+    <w:lsdException w:name="Medium Shading 1 Accent 2" w:semiHidden="0" w:uiPriority="63" w:unhideWhenUsed="0"/>
+    <w:lsdException w:name="Medium Shading 2 Accent 2" w:semiHidden="0" w:uiPriority="64" w:unhideWhenUsed="0"/>
+    <w:lsdException w:name="Medium List 1 Accent 2" w:semiHidden="0" w:uiPriority="65" w:unhideWhenUsed="0"/>
+    <w:lsdException w:name="Medium List 2 Accent 2" w:semiHidden="0" w:uiPriority="66" w:unhideWhenUsed="0"/>
+    <w:lsdException w:name="Medium Grid 1 Accent 2" w:semiHidden="0" w:uiPriority="67" w:unhideWhenUsed="0"/>
+    <w:lsdException w:name="Medium Grid 2 Accent 2" w:semiHidden="0" w:uiPriority="68" w:unhideWhenUsed="0"/>
+    <w:lsdException w:name="Medium Grid 3 Accent 2" w:semiHidden="0" w:uiPriority="69" w:unhideWhenUsed="0"/>
+    <w:lsdException w:name="Dark List Accent 2" w:semiHidden="0" w:uiPriority="70" w:unhideWhenUsed="0"/>
+    <w:lsdException w:name="Colorful Shading Accent 2" w:semiHidden="0" w:uiPriority="71" w:unhideWhenUsed="0"/>
+    <w:lsdException w:name="Colorful List Accent 2" w:semiHidden="0" w:uiPriority="72" w:unhideWhenUsed="0"/>
+    <w:lsdException w:name="Colorful Grid Accent 2" w:semiHidden="0" w:uiPriority="73" w:unhideWhenUsed="0"/>
+    <w:lsdException w:name="Light Shading Accent 3" w:semiHidden="0" w:uiPriority="60" w:unhideWhenUsed="0"/>
+    <w:lsdException w:name="Light List Accent 3" w:semiHidden="0" w:uiPriority="61" w:unhideWhenUsed="0"/>
+    <w:lsdException w:name="Light Grid Accent 3" w:semiHidden="0" w:uiPriority="62" w:unhideWhenUsed="0"/>
+    <w:lsdException w:name="Medium Shading 1 Accent 3" w:semiHidden="0" w:uiPriority="63" w:unhideWhenUsed="0"/>
+    <w:lsdException w:name="Medium Shading 2 Accent 3" w:semiHidden="0" w:uiPriority="64" w:unhideWhenUsed="0"/>
+    <w:lsdException w:name="Medium List 1 Accent 3" w:semiHidden="0" w:uiPriority="65" w:unhideWhenUsed="0"/>
+    <w:lsdException w:name="Medium List 2 Accent 3" w:semiHidden="0" w:uiPriority="66" w:unhideWhenUsed="0"/>
+    <w:lsdException w:name="Medium Grid 1 Accent 3" w:semiHidden="0" w:uiPriority="67" w:unhideWhenUsed="0"/>
+    <w:lsdException w:name="Medium Grid 2 Accent 3" w:semiHidden="0" w:uiPriority="68" w:unhideWhenUsed="0"/>
+    <w:lsdException w:name="Medium Grid 3 Accent 3" w:semiHidden="0" w:uiPriority="69" w:unhideWhenUsed="0"/>
+    <w:lsdException w:name="Dark List Accent 3" w:semiHidden="0" w:uiPriority="70" w:unhideWhenUsed="0"/>
+    <w:lsdException w:name="Colorful Shading Accent 3" w:semiHidden="0" w:uiPriority="71" w:unhideWhenUsed="0"/>
+    <w:lsdException w:name="Colorful List Accent 3" w:semiHidden="0" w:uiPriority="72" w:unhideWhenUsed="0"/>
+    <w:lsdException w:name="Colorful Grid Accent 3" w:semiHidden="0" w:uiPriority="73" w:unhideWhenUsed="0"/>
+    <w:lsdException w:name="Light Shading Accent 4" w:semiHidden="0" w:uiPriority="60" w:unhideWhenUsed="0"/>
+    <w:lsdException w:name="Light List Accent 4" w:semiHidden="0" w:uiPriority="61" w:unhideWhenUsed="0"/>
+    <w:lsdException w:name="Light Grid Accent 4" w:semiHidden="0" w:uiPriority="62" w:unhideWhenUsed="0"/>
+    <w:lsdException w:name="Medium Shading 1 Accent 4" w:semiHidden="0" w:uiPriority="63" w:unhideWhenUsed="0"/>
+    <w:lsdException w:name="Medium Shading 2 Accent 4" w:semiHidden="0" w:uiPriority="64" w:unhideWhenUsed="0"/>
+    <w:lsdException w:name="Medium List 1 Accent 4" w:semiHidden="0" w:uiPriority="65" w:unhideWhenUsed="0"/>
+    <w:lsdException w:name="Medium List 2 Accent 4" w:semiHidden="0" w:uiPriority="66" w:unhideWhenUsed="0"/>
+    <w:lsdException w:name="Medium Grid 1 Accent 4" w:semiHidden="0" w:uiPriority="67" w:unhideWhenUsed="0"/>
+    <w:lsdException w:name="Medium Grid 2 Accent 4" w:semiHidden="0" w:uiPriority="68" w:unhideWhenUsed="0"/>
+    <w:lsdException w:name="Medium Grid 3 Accent 4" w:semiHidden="0" w:uiPriority="69" w:unhideWhenUsed="0"/>
+    <w:lsdException w:name="Dark List Accent 4" w:semiHidden="0" w:uiPriority="70" w:unhideWhenUsed="0"/>
+    <w:lsdException w:name="Colorful Shading Accent 4" w:semiHidden="0" w:uiPriority="71" w:unhideWhenUsed="0"/>
+    <w:lsdException w:name="Colorful List Accent 4" w:semiHidden="0" w:uiPriority="72" w:unhideWhenUsed="0"/>
+    <w:lsdException w:name="Colorful Grid Accent 4" w:semiHidden="0" w:uiPriority="73" w:unhideWhenUsed="0"/>
+    <w:lsdException w:name="Light Shading Accent 5" w:semiHidden="0" w:uiPriority="60" w:unhideWhenUsed="0"/>
+    <w:lsdException w:name="Light List Accent 5" w:semiHidden="0" w:uiPriority="61" w:unhideWhenUsed="0"/>
+    <w:lsdException w:name="Light Grid Accent 5" w:semiHidden="0" w:uiPriority="62" w:unhideWhenUsed="0"/>
+    <w:lsdException w:name="Medium Shading 1 Accent 5" w:semiHidden="0" w:uiPriority="63" w:unhideWhenUsed="0"/>
+    <w:lsdException w:name="Medium Shading 2 Accent 5" w:semiHidden="0" w:uiPriority="64" w:unhideWhenUsed="0"/>
+    <w:lsdException w:name="Medium List 1 Accent 5" w:semiHidden="0" w:uiPriority="65" w:unhideWhenUsed="0"/>
+    <w:lsdException w:name="Medium List 2 Accent 5" w:semiHidden="0" w:uiPriority="66" w:unhideWhenUsed="0"/>
+    <w:lsdException w:name="Medium Grid 1 Accent 5" w:semiHidden="0" w:uiPriority="67" w:unhideWhenUsed="0"/>
+    <w:lsdException w:name="Medium Grid 2 Accent 5" w:semiHidden="0" w:uiPriority="68" w:unhideWhenUsed="0"/>
+    <w:lsdException w:name="Medium Grid 3 Accent 5" w:semiHidden="0" w:uiPriority="69" w:unhideWhenUsed="0"/>
+    <w:lsdException w:name="Dark List Accent 5" w:semiHidden="0" w:uiPriority="70" w:unhideWhenUsed="0"/>
+    <w:lsdException w:name="Colorful Shading Accent 5" w:semiHidden="0" w:uiPriority="71" w:unhideWhenUsed="0"/>
+    <w:lsdException w:name="Colorful List Accent 5" w:semiHidden="0" w:uiPriority="72" w:unhideWhenUsed="0"/>
+    <w:lsdException w:name="Colorful Grid Accent 5" w:semiHidden="0" w:uiPriority="73" w:unhideWhenUsed="0"/>
+    <w:lsdException w:name="Light Shading Accent 6" w:semiHidden="0" w:uiPriority="60" w:unhideWhenUsed="0"/>
+    <w:lsdException w:name="Light List Accent 6" w:semiHidden="0" w:uiPriority="61" w:unhideWhenUsed="0"/>
+    <w:lsdException w:name="Light Grid Accent 6" w:semiHidden="0" w:uiPriority="62" w:unhideWhenUsed="0"/>
+    <w:lsdException w:name="Medium Shading 1 Accent 6" w:semiHidden="0" w:uiPriority="63" w:unhideWhenUsed="0"/>
+    <w:lsdException w:name="Medium Shading 2 Accent 6" w:semiHidden="0" w:uiPriority="64" w:unhideWhenUsed="0"/>
+    <w:lsdException w:name="Medium List 1 Accent 6" w:semiHidden="0" w:uiPriority="65" w:unhideWhenUsed="0"/>
+    <w:lsdException w:name="Medium List 2 Accent 6" w:semiHidden="0" w:uiPriority="66" w:unhideWhenUsed="0"/>
+    <w:lsdException w:name="Medium Grid 1 Accent 6" w:semiHidden="0" w:uiPriority="67" w:unhideWhenUsed="0"/>
+    <w:lsdException w:name="Medium Grid 2 Accent 6" w:semiHidden="0" w:uiPriority="68" w:unhideWhenUsed="0"/>
+    <w:lsdException w:name="Medium Grid 3 Accent 6" w:semiHidden="0" w:uiPriority="69" w:unhideWhenUsed="0"/>
+    <w:lsdException w:name="Dark List Accent 6" w:semiHidden="0" w:uiPriority="70" w:unhideWhenUsed="0"/>
+    <w:lsdException w:name="Colorful Shading Accent 6" w:semiHidden="0" w:uiPriority="71" w:unhideWhenUsed="0"/>
+    <w:lsdException w:name="Colorful List Accent 6" w:semiHidden="0" w:uiPriority="72" w:unhideWhenUsed="0"/>
+    <w:lsdException w:name="Colorful Grid Accent 6" w:semiHidden="0" w:uiPriority="73" w:unhideWhenUsed="0"/>
+    <w:lsdException w:name="Subtle Emphasis" w:semiHidden="0" w:uiPriority="19" w:unhideWhenUsed="0" w:qFormat="1"/>
+    <w:lsdException w:name="Intense Emphasis" w:semiHidden="0" w:uiPriority="21" w:unhideWhenUsed="0" w:qFormat="1"/>
+    <w:lsdException w:name="Subtle Reference" w:semiHidden="0" w:uiPriority="31" w:unhideWhenUsed="0" w:qFormat="1"/>
+    <w:lsdException w:name="Intense Reference" w:semiHidden="0" w:uiPriority="32" w:unhideWhenUsed="0" w:qFormat="1"/>
+    <w:lsdException w:name="Book Title" w:semiHidden="0" w:uiPriority="33" w:unhideWhenUsed="0" w:qFormat="1"/>
+    <w:lsdException w:name="Bibliography" w:uiPriority="37"/>
+    <w:lsdException w:name="TOC Heading" w:uiPriority="39" w:qFormat="1"/>
+  </w:latentStyles>
+  <w:style w:type="paragraph" w:default="1" w:styleId="Normal">
+    <w:name w:val="Normal"/>
+    <w:qFormat/>
+    <w:rsid w:val="00657FBB"/>
+    <w:pPr>
+      <w:widowControl w:val="0"/>
+      <w:autoSpaceDE w:val="0"/>
+      <w:autoSpaceDN w:val="0"/>
+    </w:pPr>
+    <w:rPr>
+      <w:rFonts w:ascii="Arial" w:hAnsi="Arial" w:cs="Arial"/>
+      <w:lang w:val="es-ES" w:eastAsia="en-US"/>
+    </w:rPr>
+  </w:style>
+  <w:style w:type="paragraph" w:styleId="Heading1">
+    <w:name w:val="heading 1"/>
+    <w:basedOn w:val="Normal"/>
+    <w:link w:val="Heading1Char"/>
+    <w:uiPriority w:val="99"/>
+    <w:qFormat/>
+    <w:rsid w:val="00657FBB"/>
+    <w:pPr>
+      <w:spacing w:before="1"/>
+      <w:ind w:left="791"/>
+      <w:outlineLvl w:val="0"/>
+    </w:pPr>
+    <w:rPr>
+      <w:rFonts w:ascii="Trebuchet MS" w:hAnsi="Trebuchet MS" w:cs="Trebuchet MS"/>
+      <w:sz w:val="36"/>
+      <w:szCs w:val="36"/>
+    </w:rPr>
+  </w:style>
+  <w:style w:type="paragraph" w:styleId="Heading2">
+    <w:name w:val="heading 2"/>
+    <w:basedOn w:val="Normal"/>
+    <w:link w:val="Heading2Char"/>
+    <w:uiPriority w:val="99"/>
+    <w:qFormat/>
+    <w:rsid w:val="00657FBB"/>
+    <w:pPr>
+      <w:spacing w:before="1"/>
+      <w:ind w:left="821" w:hanging="721"/>
+      <w:outlineLvl w:val="1"/>
+    </w:pPr>
+    <w:rPr>
+      <w:b/>
+      <w:bCs/>
+      <w:sz w:val="28"/>
+      <w:szCs w:val="28"/>
+    </w:rPr>
+  </w:style>
+  <w:style w:type="character" w:default="1" w:styleId="DefaultParagraphFont">
     <w:name w:val="Default Paragraph Font"/>
-    <w:uiPriority w:val="1"/>
+    <w:uiPriority w:val="99"/>
     <w:semiHidden/>
-    <w:unhideWhenUsed/>
   </w:style>
-  <w:style w:styleId="TableNormal" w:default="1" w:type="table">
-    <w:name w:val="Table Normal"/>
-    <w:uiPriority w:val="2"/>
+  <w:style w:type="table" w:default="1" w:styleId="TableNormal">
+    <w:name w:val="Normal Table"/>
+    <w:uiPriority w:val="99"/>
     <w:semiHidden/>
     <w:unhideWhenUsed/>
     <w:qFormat/>
@@ -4694,103 +4220,94 @@
       <w:tblInd w:w="0" w:type="dxa"/>
       <w:tblCellMar>
         <w:top w:w="0" w:type="dxa"/>
-        <w:left w:w="0" w:type="dxa"/>
+        <w:left w:w="108" w:type="dxa"/>
         <w:bottom w:w="0" w:type="dxa"/>
-        <w:right w:w="0" w:type="dxa"/>
+        <w:right w:w="108" w:type="dxa"/>
       </w:tblCellMar>
     </w:tblPr>
   </w:style>
-  <w:style w:styleId="NoList" w:default="1" w:type="numbering">
+  <w:style w:type="numbering" w:default="1" w:styleId="NoList">
     <w:name w:val="No List"/>
     <w:uiPriority w:val="99"/>
     <w:semiHidden/>
     <w:unhideWhenUsed/>
   </w:style>
-  <w:style w:default="1" w:styleId="Normal" w:type="paragraph">
-    <w:name w:val="Normal"/>
-    <w:uiPriority w:val="1"/>
-    <w:qFormat/>
-    <w:pPr/>
+  <w:style w:type="character" w:customStyle="1" w:styleId="Heading1Char">
+    <w:name w:val="Heading 1 Char"/>
+    <w:basedOn w:val="DefaultParagraphFont"/>
+    <w:link w:val="Heading1"/>
+    <w:uiPriority w:val="9"/>
+    <w:rsid w:val="002318CC"/>
     <w:rPr>
-      <w:rFonts w:ascii="Arial" w:hAnsi="Arial" w:eastAsia="Arial" w:cs="Arial"/>
-      <w:lang w:val="es-ES" w:eastAsia="en-US" w:bidi="ar-SA"/>
+      <w:rFonts w:asciiTheme="majorHAnsi" w:eastAsiaTheme="majorEastAsia" w:hAnsiTheme="majorHAnsi" w:cstheme="majorBidi"/>
+      <w:b/>
+      <w:bCs/>
+      <w:kern w:val="32"/>
+      <w:sz w:val="32"/>
+      <w:szCs w:val="32"/>
+      <w:lang w:val="es-ES" w:eastAsia="en-US"/>
     </w:rPr>
   </w:style>
-  <w:style w:styleId="BodyText" w:type="paragraph">
+  <w:style w:type="character" w:customStyle="1" w:styleId="Heading2Char">
+    <w:name w:val="Heading 2 Char"/>
+    <w:basedOn w:val="DefaultParagraphFont"/>
+    <w:link w:val="Heading2"/>
+    <w:uiPriority w:val="9"/>
+    <w:semiHidden/>
+    <w:rsid w:val="002318CC"/>
+    <w:rPr>
+      <w:rFonts w:asciiTheme="majorHAnsi" w:eastAsiaTheme="majorEastAsia" w:hAnsiTheme="majorHAnsi" w:cstheme="majorBidi"/>
+      <w:b/>
+      <w:bCs/>
+      <w:i/>
+      <w:iCs/>
+      <w:sz w:val="28"/>
+      <w:szCs w:val="28"/>
+      <w:lang w:val="es-ES" w:eastAsia="en-US"/>
+    </w:rPr>
+  </w:style>
+  <w:style w:type="paragraph" w:styleId="BodyText">
     <w:name w:val="Body Text"/>
     <w:basedOn w:val="Normal"/>
-    <w:uiPriority w:val="1"/>
-    <w:qFormat/>
-    <w:pPr/>
+    <w:link w:val="BodyTextChar"/>
+    <w:uiPriority w:val="99"/>
+    <w:rsid w:val="00657FBB"/>
     <w:rPr>
-      <w:rFonts w:ascii="Arial" w:hAnsi="Arial" w:eastAsia="Arial" w:cs="Arial"/>
       <w:sz w:val="24"/>
       <w:szCs w:val="24"/>
-      <w:lang w:val="es-ES" w:eastAsia="en-US" w:bidi="ar-SA"/>
     </w:rPr>
   </w:style>
-  <w:style w:styleId="Heading1" w:type="paragraph">
-    <w:name w:val="Heading 1"/>
-    <w:basedOn w:val="Normal"/>
-    <w:uiPriority w:val="1"/>
-    <w:qFormat/>
-    <w:pPr>
-      <w:spacing w:before="1"/>
-      <w:ind w:left="791"/>
-      <w:outlineLvl w:val="1"/>
-    </w:pPr>
+  <w:style w:type="character" w:customStyle="1" w:styleId="BodyTextChar">
+    <w:name w:val="Body Text Char"/>
+    <w:basedOn w:val="DefaultParagraphFont"/>
+    <w:link w:val="BodyText"/>
+    <w:uiPriority w:val="99"/>
+    <w:semiHidden/>
+    <w:rsid w:val="002318CC"/>
     <w:rPr>
-      <w:rFonts w:ascii="Trebuchet MS" w:hAnsi="Trebuchet MS" w:eastAsia="Trebuchet MS" w:cs="Trebuchet MS"/>
-      <w:sz w:val="36"/>
-      <w:szCs w:val="36"/>
-      <w:lang w:val="es-ES" w:eastAsia="en-US" w:bidi="ar-SA"/>
+      <w:rFonts w:ascii="Arial" w:hAnsi="Arial" w:cs="Arial"/>
+      <w:lang w:val="es-ES" w:eastAsia="en-US"/>
     </w:rPr>
   </w:style>
-  <w:style w:styleId="Heading2" w:type="paragraph">
-    <w:name w:val="Heading 2"/>
-    <w:basedOn w:val="Normal"/>
-    <w:uiPriority w:val="1"/>
-    <w:qFormat/>
-    <w:pPr>
-      <w:spacing w:before="1"/>
-      <w:ind w:left="821" w:hanging="721"/>
-      <w:outlineLvl w:val="2"/>
-    </w:pPr>
-    <w:rPr>
-      <w:rFonts w:ascii="Arial" w:hAnsi="Arial" w:eastAsia="Arial" w:cs="Arial"/>
-      <w:b/>
-      <w:bCs/>
-      <w:sz w:val="28"/>
-      <w:szCs w:val="28"/>
-      <w:lang w:val="es-ES" w:eastAsia="en-US" w:bidi="ar-SA"/>
-    </w:rPr>
-  </w:style>
-  <w:style w:styleId="ListParagraph" w:type="paragraph">
+  <w:style w:type="paragraph" w:styleId="ListParagraph">
     <w:name w:val="List Paragraph"/>
     <w:basedOn w:val="Normal"/>
-    <w:uiPriority w:val="1"/>
+    <w:uiPriority w:val="99"/>
     <w:qFormat/>
+    <w:rsid w:val="00657FBB"/>
     <w:pPr>
       <w:spacing w:before="1"/>
       <w:ind w:left="821" w:hanging="721"/>
     </w:pPr>
-    <w:rPr>
-      <w:rFonts w:ascii="Arial" w:hAnsi="Arial" w:eastAsia="Arial" w:cs="Arial"/>
-      <w:lang w:val="es-ES" w:eastAsia="en-US" w:bidi="ar-SA"/>
-    </w:rPr>
   </w:style>
-  <w:style w:styleId="TableParagraph" w:type="paragraph">
+  <w:style w:type="paragraph" w:customStyle="1" w:styleId="TableParagraph">
     <w:name w:val="Table Paragraph"/>
     <w:basedOn w:val="Normal"/>
-    <w:uiPriority w:val="1"/>
-    <w:qFormat/>
+    <w:uiPriority w:val="99"/>
+    <w:rsid w:val="00657FBB"/>
     <w:pPr>
       <w:spacing w:before="114"/>
     </w:pPr>
-    <w:rPr>
-      <w:rFonts w:ascii="Arial" w:hAnsi="Arial" w:eastAsia="Arial" w:cs="Arial"/>
-      <w:lang w:val="es-ES" w:eastAsia="en-US" w:bidi="ar-SA"/>
-    </w:rPr>
   </w:style>
 </w:styles>
 </file>

</xml_diff>